<commit_message>
added documentation to code
</commit_message>
<xml_diff>
--- a/src/hw1/code/hw1_with_changes.docx
+++ b/src/hw1/code/hw1_with_changes.docx
@@ -3222,6 +3222,22 @@
           <w:sz w:val="22"/>
         </w:rPr>
       </w:pPr>
+      <w:r>
+        <w:rPr>
+          <w:rFonts w:eastAsiaTheme="minorEastAsia"/>
+          <w:sz w:val="22"/>
+        </w:rPr>
+        <w:t>The multinomial distribution of three variables follows the function:</w:t>
+      </w:r>
+    </w:p>
+    <w:p>
+      <w:pPr>
+        <w:pStyle w:val="ListParagraph"/>
+        <w:rPr>
+          <w:rFonts w:eastAsiaTheme="minorEastAsia"/>
+          <w:sz w:val="22"/>
+        </w:rPr>
+      </w:pPr>
       <m:oMath>
         <m:r>
           <w:rPr>
@@ -3752,6 +3768,21 @@
           <m:t>)</m:t>
         </m:r>
       </m:oMath>
+      <w:r>
+        <w:rPr>
+          <w:rFonts w:eastAsiaTheme="minorEastAsia"/>
+          <w:sz w:val="22"/>
+        </w:rPr>
+        <w:t xml:space="preserve"> </w:t>
+      </w:r>
+      <w:r>
+        <w:rPr>
+          <w:rFonts w:eastAsiaTheme="minorEastAsia"/>
+          <w:sz w:val="22"/>
+        </w:rPr>
+        <w:tab/>
+        <w:t>*Log of multinomial</w:t>
+      </w:r>
     </w:p>
     <w:p>
       <w:pPr>
@@ -3767,7 +3798,7 @@
           <w:rFonts w:eastAsiaTheme="minorEastAsia"/>
           <w:sz w:val="22"/>
         </w:rPr>
-        <w:t xml:space="preserve">To account for the constraint </w:t>
+        <w:t xml:space="preserve">Where </w:t>
       </w:r>
       <m:oMath>
         <m:sSub>
@@ -3804,7 +3835,7 @@
             <w:rFonts w:ascii="Cambria Math" w:eastAsiaTheme="minorEastAsia" w:hAnsi="Cambria Math"/>
             <w:sz w:val="22"/>
           </w:rPr>
-          <m:t xml:space="preserve">+ </m:t>
+          <m:t>,</m:t>
         </m:r>
         <m:sSub>
           <m:sSubPr>
@@ -3840,7 +3871,7 @@
             <w:rFonts w:ascii="Cambria Math" w:eastAsiaTheme="minorEastAsia" w:hAnsi="Cambria Math"/>
             <w:sz w:val="22"/>
           </w:rPr>
-          <m:t xml:space="preserve">+ </m:t>
+          <m:t>,</m:t>
         </m:r>
         <m:sSub>
           <m:sSubPr>
@@ -3871,11 +3902,362 @@
             </m:r>
           </m:sub>
         </m:sSub>
+      </m:oMath>
+      <w:r>
+        <w:rPr>
+          <w:rFonts w:eastAsiaTheme="minorEastAsia"/>
+          <w:sz w:val="22"/>
+        </w:rPr>
+        <w:t xml:space="preserve"> represent </w:t>
+      </w:r>
+      <m:oMath>
+        <m:sSub>
+          <m:sSubPr>
+            <m:ctrlPr>
+              <w:rPr>
+                <w:rFonts w:ascii="Cambria Math" w:eastAsiaTheme="minorEastAsia" w:hAnsi="Cambria Math"/>
+                <w:i/>
+                <w:sz w:val="22"/>
+              </w:rPr>
+            </m:ctrlPr>
+          </m:sSubPr>
+          <m:e>
+            <m:r>
+              <w:rPr>
+                <w:rFonts w:ascii="Cambria Math" w:eastAsiaTheme="minorEastAsia" w:hAnsi="Cambria Math"/>
+                <w:sz w:val="22"/>
+              </w:rPr>
+              <m:t>p</m:t>
+            </m:r>
+          </m:e>
+          <m:sub>
+            <m:r>
+              <w:rPr>
+                <w:rFonts w:ascii="Cambria Math" w:eastAsiaTheme="minorEastAsia" w:hAnsi="Cambria Math"/>
+                <w:sz w:val="22"/>
+              </w:rPr>
+              <m:t>clear</m:t>
+            </m:r>
+          </m:sub>
+        </m:sSub>
         <m:r>
           <w:rPr>
             <w:rFonts w:ascii="Cambria Math" w:eastAsiaTheme="minorEastAsia" w:hAnsi="Cambria Math"/>
             <w:sz w:val="22"/>
           </w:rPr>
+          <m:t>,</m:t>
+        </m:r>
+        <m:sSub>
+          <m:sSubPr>
+            <m:ctrlPr>
+              <w:rPr>
+                <w:rFonts w:ascii="Cambria Math" w:eastAsiaTheme="minorEastAsia" w:hAnsi="Cambria Math"/>
+                <w:i/>
+                <w:sz w:val="22"/>
+              </w:rPr>
+            </m:ctrlPr>
+          </m:sSubPr>
+          <m:e>
+            <m:r>
+              <w:rPr>
+                <w:rFonts w:ascii="Cambria Math" w:eastAsiaTheme="minorEastAsia" w:hAnsi="Cambria Math"/>
+                <w:sz w:val="22"/>
+              </w:rPr>
+              <m:t>p</m:t>
+            </m:r>
+          </m:e>
+          <m:sub>
+            <m:r>
+              <w:rPr>
+                <w:rFonts w:ascii="Cambria Math" w:eastAsiaTheme="minorEastAsia" w:hAnsi="Cambria Math"/>
+                <w:sz w:val="22"/>
+              </w:rPr>
+              <m:t>cloudy</m:t>
+            </m:r>
+          </m:sub>
+        </m:sSub>
+        <m:r>
+          <w:rPr>
+            <w:rFonts w:ascii="Cambria Math" w:eastAsiaTheme="minorEastAsia" w:hAnsi="Cambria Math"/>
+            <w:sz w:val="22"/>
+          </w:rPr>
+          <m:t>,</m:t>
+        </m:r>
+        <m:sSub>
+          <m:sSubPr>
+            <m:ctrlPr>
+              <w:rPr>
+                <w:rFonts w:ascii="Cambria Math" w:eastAsiaTheme="minorEastAsia" w:hAnsi="Cambria Math"/>
+                <w:i/>
+                <w:sz w:val="22"/>
+              </w:rPr>
+            </m:ctrlPr>
+          </m:sSubPr>
+          <m:e>
+            <m:r>
+              <w:rPr>
+                <w:rFonts w:ascii="Cambria Math" w:eastAsiaTheme="minorEastAsia" w:hAnsi="Cambria Math"/>
+                <w:sz w:val="22"/>
+              </w:rPr>
+              <m:t>p</m:t>
+            </m:r>
+          </m:e>
+          <m:sub>
+            <m:r>
+              <w:rPr>
+                <w:rFonts w:ascii="Cambria Math" w:eastAsiaTheme="minorEastAsia" w:hAnsi="Cambria Math"/>
+                <w:sz w:val="22"/>
+              </w:rPr>
+              <m:t>rainy</m:t>
+            </m:r>
+          </m:sub>
+        </m:sSub>
+      </m:oMath>
+      <w:r>
+        <w:rPr>
+          <w:rFonts w:eastAsiaTheme="minorEastAsia"/>
+          <w:sz w:val="22"/>
+        </w:rPr>
+        <w:t xml:space="preserve"> respectively</w:t>
+      </w:r>
+      <w:r>
+        <w:rPr>
+          <w:rFonts w:eastAsiaTheme="minorEastAsia"/>
+          <w:sz w:val="22"/>
+        </w:rPr>
+        <w:t xml:space="preserve"> and </w:t>
+      </w:r>
+      <m:oMath>
+        <m:sSub>
+          <m:sSubPr>
+            <m:ctrlPr>
+              <w:rPr>
+                <w:rFonts w:ascii="Cambria Math" w:eastAsiaTheme="minorEastAsia" w:hAnsi="Cambria Math"/>
+                <w:i/>
+                <w:sz w:val="22"/>
+              </w:rPr>
+            </m:ctrlPr>
+          </m:sSubPr>
+          <m:e>
+            <m:r>
+              <w:rPr>
+                <w:rFonts w:ascii="Cambria Math" w:eastAsiaTheme="minorEastAsia" w:hAnsi="Cambria Math"/>
+                <w:sz w:val="22"/>
+              </w:rPr>
+              <m:t>n</m:t>
+            </m:r>
+          </m:e>
+          <m:sub>
+            <m:r>
+              <w:rPr>
+                <w:rFonts w:ascii="Cambria Math" w:eastAsiaTheme="minorEastAsia" w:hAnsi="Cambria Math"/>
+                <w:sz w:val="22"/>
+              </w:rPr>
+              <m:t>1</m:t>
+            </m:r>
+          </m:sub>
+        </m:sSub>
+        <m:r>
+          <w:rPr>
+            <w:rFonts w:ascii="Cambria Math" w:eastAsiaTheme="minorEastAsia" w:hAnsi="Cambria Math"/>
+            <w:sz w:val="22"/>
+          </w:rPr>
+          <m:t>,</m:t>
+        </m:r>
+        <m:sSub>
+          <m:sSubPr>
+            <m:ctrlPr>
+              <w:rPr>
+                <w:rFonts w:ascii="Cambria Math" w:eastAsiaTheme="minorEastAsia" w:hAnsi="Cambria Math"/>
+                <w:i/>
+                <w:sz w:val="22"/>
+              </w:rPr>
+            </m:ctrlPr>
+          </m:sSubPr>
+          <m:e>
+            <m:r>
+              <w:rPr>
+                <w:rFonts w:ascii="Cambria Math" w:eastAsiaTheme="minorEastAsia" w:hAnsi="Cambria Math"/>
+                <w:sz w:val="22"/>
+              </w:rPr>
+              <m:t>n</m:t>
+            </m:r>
+          </m:e>
+          <m:sub>
+            <m:r>
+              <w:rPr>
+                <w:rFonts w:ascii="Cambria Math" w:eastAsiaTheme="minorEastAsia" w:hAnsi="Cambria Math"/>
+                <w:sz w:val="22"/>
+              </w:rPr>
+              <m:t>2</m:t>
+            </m:r>
+          </m:sub>
+        </m:sSub>
+        <m:r>
+          <w:rPr>
+            <w:rFonts w:ascii="Cambria Math" w:eastAsiaTheme="minorEastAsia" w:hAnsi="Cambria Math"/>
+            <w:sz w:val="22"/>
+          </w:rPr>
+          <m:t>,</m:t>
+        </m:r>
+        <m:sSub>
+          <m:sSubPr>
+            <m:ctrlPr>
+              <w:rPr>
+                <w:rFonts w:ascii="Cambria Math" w:eastAsiaTheme="minorEastAsia" w:hAnsi="Cambria Math"/>
+                <w:i/>
+                <w:sz w:val="22"/>
+              </w:rPr>
+            </m:ctrlPr>
+          </m:sSubPr>
+          <m:e>
+            <m:r>
+              <w:rPr>
+                <w:rFonts w:ascii="Cambria Math" w:eastAsiaTheme="minorEastAsia" w:hAnsi="Cambria Math"/>
+                <w:sz w:val="22"/>
+              </w:rPr>
+              <m:t>n</m:t>
+            </m:r>
+          </m:e>
+          <m:sub>
+            <m:r>
+              <w:rPr>
+                <w:rFonts w:ascii="Cambria Math" w:eastAsiaTheme="minorEastAsia" w:hAnsi="Cambria Math"/>
+                <w:sz w:val="22"/>
+              </w:rPr>
+              <m:t>3</m:t>
+            </m:r>
+          </m:sub>
+        </m:sSub>
+      </m:oMath>
+      <w:r>
+        <w:rPr>
+          <w:rFonts w:eastAsiaTheme="minorEastAsia"/>
+          <w:sz w:val="22"/>
+        </w:rPr>
+        <w:t xml:space="preserve"> represent days clear, days cloud, and days rainy respectively. </w:t>
+      </w:r>
+      <w:r>
+        <w:rPr>
+          <w:rFonts w:eastAsiaTheme="minorEastAsia"/>
+          <w:sz w:val="22"/>
+        </w:rPr>
+        <w:t>T</w:t>
+      </w:r>
+      <w:r>
+        <w:rPr>
+          <w:rFonts w:eastAsiaTheme="minorEastAsia"/>
+          <w:sz w:val="22"/>
+        </w:rPr>
+        <w:t xml:space="preserve">o account for the constraint </w:t>
+      </w:r>
+      <m:oMath>
+        <m:sSub>
+          <m:sSubPr>
+            <m:ctrlPr>
+              <w:rPr>
+                <w:rFonts w:ascii="Cambria Math" w:eastAsiaTheme="minorEastAsia" w:hAnsi="Cambria Math"/>
+                <w:i/>
+                <w:sz w:val="22"/>
+              </w:rPr>
+            </m:ctrlPr>
+          </m:sSubPr>
+          <m:e>
+            <m:r>
+              <w:rPr>
+                <w:rFonts w:ascii="Cambria Math" w:eastAsiaTheme="minorEastAsia" w:hAnsi="Cambria Math"/>
+                <w:sz w:val="22"/>
+              </w:rPr>
+              <m:t>θ</m:t>
+            </m:r>
+          </m:e>
+          <m:sub>
+            <m:r>
+              <w:rPr>
+                <w:rFonts w:ascii="Cambria Math" w:eastAsiaTheme="minorEastAsia" w:hAnsi="Cambria Math"/>
+                <w:sz w:val="22"/>
+              </w:rPr>
+              <m:t>1</m:t>
+            </m:r>
+          </m:sub>
+        </m:sSub>
+        <m:r>
+          <w:rPr>
+            <w:rFonts w:ascii="Cambria Math" w:eastAsiaTheme="minorEastAsia" w:hAnsi="Cambria Math"/>
+            <w:sz w:val="22"/>
+          </w:rPr>
+          <m:t xml:space="preserve">+ </m:t>
+        </m:r>
+        <m:sSub>
+          <m:sSubPr>
+            <m:ctrlPr>
+              <w:rPr>
+                <w:rFonts w:ascii="Cambria Math" w:eastAsiaTheme="minorEastAsia" w:hAnsi="Cambria Math"/>
+                <w:i/>
+                <w:sz w:val="22"/>
+              </w:rPr>
+            </m:ctrlPr>
+          </m:sSubPr>
+          <m:e>
+            <m:r>
+              <w:rPr>
+                <w:rFonts w:ascii="Cambria Math" w:eastAsiaTheme="minorEastAsia" w:hAnsi="Cambria Math"/>
+                <w:sz w:val="22"/>
+              </w:rPr>
+              <m:t>θ</m:t>
+            </m:r>
+          </m:e>
+          <m:sub>
+            <m:r>
+              <w:rPr>
+                <w:rFonts w:ascii="Cambria Math" w:eastAsiaTheme="minorEastAsia" w:hAnsi="Cambria Math"/>
+                <w:sz w:val="22"/>
+              </w:rPr>
+              <m:t>2</m:t>
+            </m:r>
+          </m:sub>
+        </m:sSub>
+        <m:r>
+          <w:rPr>
+            <w:rFonts w:ascii="Cambria Math" w:eastAsiaTheme="minorEastAsia" w:hAnsi="Cambria Math"/>
+            <w:sz w:val="22"/>
+          </w:rPr>
+          <m:t xml:space="preserve">+ </m:t>
+        </m:r>
+        <m:sSub>
+          <m:sSubPr>
+            <m:ctrlPr>
+              <w:rPr>
+                <w:rFonts w:ascii="Cambria Math" w:eastAsiaTheme="minorEastAsia" w:hAnsi="Cambria Math"/>
+                <w:i/>
+                <w:sz w:val="22"/>
+              </w:rPr>
+            </m:ctrlPr>
+          </m:sSubPr>
+          <m:e>
+            <m:r>
+              <w:rPr>
+                <w:rFonts w:ascii="Cambria Math" w:eastAsiaTheme="minorEastAsia" w:hAnsi="Cambria Math"/>
+                <w:sz w:val="22"/>
+              </w:rPr>
+              <m:t>θ</m:t>
+            </m:r>
+          </m:e>
+          <m:sub>
+            <m:r>
+              <w:rPr>
+                <w:rFonts w:ascii="Cambria Math" w:eastAsiaTheme="minorEastAsia" w:hAnsi="Cambria Math"/>
+                <w:sz w:val="22"/>
+              </w:rPr>
+              <m:t>3</m:t>
+            </m:r>
+          </m:sub>
+        </m:sSub>
+        <m:r>
+          <w:rPr>
+            <w:rFonts w:ascii="Cambria Math" w:eastAsiaTheme="minorEastAsia" w:hAnsi="Cambria Math"/>
+            <w:sz w:val="22"/>
+          </w:rPr>
           <m:t>=1</m:t>
         </m:r>
       </m:oMath>
@@ -3884,7 +4266,21 @@
           <w:rFonts w:eastAsiaTheme="minorEastAsia"/>
           <w:sz w:val="22"/>
         </w:rPr>
-        <w:t xml:space="preserve"> , we use the method of LaGrange multipliers. Hence, we subtract the function </w:t>
+        <w:t xml:space="preserve"> , we use the method of LaGrange multipliers</w:t>
+      </w:r>
+      <w:r>
+        <w:rPr>
+          <w:rFonts w:eastAsiaTheme="minorEastAsia"/>
+          <w:sz w:val="22"/>
+        </w:rPr>
+        <w:t>, where we optimize for a solution under constraint</w:t>
+      </w:r>
+      <w:r>
+        <w:rPr>
+          <w:rFonts w:eastAsiaTheme="minorEastAsia"/>
+          <w:sz w:val="22"/>
+        </w:rPr>
+        <w:t xml:space="preserve">. Hence, we subtract the function </w:t>
       </w:r>
       <m:oMath>
         <m:r>
@@ -6200,6 +6596,7 @@
           <w:rFonts w:eastAsiaTheme="minorEastAsia"/>
           <w:sz w:val="22"/>
         </w:rPr>
+        <w:lastRenderedPageBreak/>
         <w:tab/>
         <w:t xml:space="preserve">Since </w:t>
       </w:r>
@@ -6944,6 +7341,202 @@
           <w:sz w:val="22"/>
         </w:rPr>
       </w:pPr>
+      <w:r>
+        <w:rPr>
+          <w:rFonts w:eastAsiaTheme="minorEastAsia"/>
+          <w:sz w:val="22"/>
+        </w:rPr>
+        <w:tab/>
+      </w:r>
+      <w:r>
+        <w:rPr>
+          <w:rFonts w:eastAsiaTheme="minorEastAsia"/>
+          <w:sz w:val="22"/>
+        </w:rPr>
+        <w:t xml:space="preserve">The actual estimates then are </w:t>
+      </w:r>
+      <m:oMath>
+        <m:sSub>
+          <m:sSubPr>
+            <m:ctrlPr>
+              <w:rPr>
+                <w:rFonts w:ascii="Cambria Math" w:eastAsiaTheme="minorEastAsia" w:hAnsi="Cambria Math"/>
+                <w:i/>
+                <w:sz w:val="22"/>
+              </w:rPr>
+            </m:ctrlPr>
+          </m:sSubPr>
+          <m:e>
+            <m:r>
+              <w:rPr>
+                <w:rFonts w:ascii="Cambria Math" w:eastAsiaTheme="minorEastAsia" w:hAnsi="Cambria Math"/>
+                <w:sz w:val="22"/>
+              </w:rPr>
+              <m:t>p</m:t>
+            </m:r>
+          </m:e>
+          <m:sub>
+            <m:r>
+              <w:rPr>
+                <w:rFonts w:ascii="Cambria Math" w:eastAsiaTheme="minorEastAsia" w:hAnsi="Cambria Math"/>
+                <w:sz w:val="22"/>
+              </w:rPr>
+              <m:t>clear</m:t>
+            </m:r>
+          </m:sub>
+        </m:sSub>
+        <m:r>
+          <w:rPr>
+            <w:rFonts w:ascii="Cambria Math" w:eastAsiaTheme="minorEastAsia" w:hAnsi="Cambria Math"/>
+            <w:sz w:val="22"/>
+          </w:rPr>
+          <m:t>=</m:t>
+        </m:r>
+        <m:f>
+          <m:fPr>
+            <m:ctrlPr>
+              <w:rPr>
+                <w:rFonts w:ascii="Cambria Math" w:eastAsiaTheme="minorEastAsia" w:hAnsi="Cambria Math"/>
+                <w:i/>
+                <w:sz w:val="22"/>
+              </w:rPr>
+            </m:ctrlPr>
+          </m:fPr>
+          <m:num>
+            <m:r>
+              <w:rPr>
+                <w:rFonts w:ascii="Cambria Math" w:eastAsiaTheme="minorEastAsia" w:hAnsi="Cambria Math"/>
+                <w:sz w:val="22"/>
+              </w:rPr>
+              <m:t>11</m:t>
+            </m:r>
+          </m:num>
+          <m:den>
+            <m:r>
+              <w:rPr>
+                <w:rFonts w:ascii="Cambria Math" w:eastAsiaTheme="minorEastAsia" w:hAnsi="Cambria Math"/>
+                <w:sz w:val="22"/>
+              </w:rPr>
+              <m:t>110</m:t>
+            </m:r>
+          </m:den>
+        </m:f>
+        <m:r>
+          <w:rPr>
+            <w:rFonts w:ascii="Cambria Math" w:eastAsiaTheme="minorEastAsia" w:hAnsi="Cambria Math"/>
+            <w:sz w:val="22"/>
+          </w:rPr>
+          <m:t xml:space="preserve"> </m:t>
+        </m:r>
+        <m:sSub>
+          <m:sSubPr>
+            <m:ctrlPr>
+              <w:rPr>
+                <w:rFonts w:ascii="Cambria Math" w:eastAsiaTheme="minorEastAsia" w:hAnsi="Cambria Math"/>
+                <w:i/>
+                <w:sz w:val="22"/>
+              </w:rPr>
+            </m:ctrlPr>
+          </m:sSubPr>
+          <m:e>
+            <m:r>
+              <w:rPr>
+                <w:rFonts w:ascii="Cambria Math" w:eastAsiaTheme="minorEastAsia" w:hAnsi="Cambria Math"/>
+                <w:sz w:val="22"/>
+              </w:rPr>
+              <m:t>p</m:t>
+            </m:r>
+          </m:e>
+          <m:sub>
+            <m:r>
+              <w:rPr>
+                <w:rFonts w:ascii="Cambria Math" w:eastAsiaTheme="minorEastAsia" w:hAnsi="Cambria Math"/>
+                <w:sz w:val="22"/>
+              </w:rPr>
+              <m:t>cloudy</m:t>
+            </m:r>
+          </m:sub>
+        </m:sSub>
+        <m:r>
+          <w:rPr>
+            <w:rFonts w:ascii="Cambria Math" w:eastAsiaTheme="minorEastAsia" w:hAnsi="Cambria Math"/>
+            <w:sz w:val="22"/>
+          </w:rPr>
+          <m:t>=</m:t>
+        </m:r>
+        <m:f>
+          <m:fPr>
+            <m:ctrlPr>
+              <w:rPr>
+                <w:rFonts w:ascii="Cambria Math" w:eastAsiaTheme="minorEastAsia" w:hAnsi="Cambria Math"/>
+                <w:i/>
+                <w:sz w:val="22"/>
+              </w:rPr>
+            </m:ctrlPr>
+          </m:fPr>
+          <m:num>
+            <m:r>
+              <w:rPr>
+                <w:rFonts w:ascii="Cambria Math" w:eastAsiaTheme="minorEastAsia" w:hAnsi="Cambria Math"/>
+                <w:sz w:val="22"/>
+              </w:rPr>
+              <m:t>24</m:t>
+            </m:r>
+          </m:num>
+          <m:den>
+            <m:r>
+              <w:rPr>
+                <w:rFonts w:ascii="Cambria Math" w:eastAsiaTheme="minorEastAsia" w:hAnsi="Cambria Math"/>
+                <w:sz w:val="22"/>
+              </w:rPr>
+              <m:t>110</m:t>
+            </m:r>
+          </m:den>
+        </m:f>
+        <m:sSub>
+          <m:sSubPr>
+            <m:ctrlPr>
+              <w:rPr>
+                <w:rFonts w:ascii="Cambria Math" w:eastAsiaTheme="minorEastAsia" w:hAnsi="Cambria Math"/>
+                <w:i/>
+                <w:sz w:val="22"/>
+              </w:rPr>
+            </m:ctrlPr>
+          </m:sSubPr>
+          <m:e>
+            <m:r>
+              <w:rPr>
+                <w:rFonts w:ascii="Cambria Math" w:eastAsiaTheme="minorEastAsia" w:hAnsi="Cambria Math"/>
+                <w:sz w:val="22"/>
+              </w:rPr>
+              <m:t>p</m:t>
+            </m:r>
+          </m:e>
+          <m:sub>
+            <m:r>
+              <w:rPr>
+                <w:rFonts w:ascii="Cambria Math" w:eastAsiaTheme="minorEastAsia" w:hAnsi="Cambria Math"/>
+                <w:sz w:val="22"/>
+              </w:rPr>
+              <m:t>rainy</m:t>
+            </m:r>
+          </m:sub>
+        </m:sSub>
+        <m:r>
+          <w:rPr>
+            <w:rFonts w:ascii="Cambria Math" w:eastAsiaTheme="minorEastAsia" w:hAnsi="Cambria Math"/>
+            <w:sz w:val="22"/>
+          </w:rPr>
+          <m:t>=75</m:t>
+        </m:r>
+      </m:oMath>
+      <w:r>
+        <w:rPr>
+          <w:rFonts w:eastAsiaTheme="minorEastAsia"/>
+          <w:sz w:val="22"/>
+        </w:rPr>
+        <w:t xml:space="preserve"> </w:t>
+      </w:r>
     </w:p>
     <w:p>
       <w:pPr>
@@ -6952,6 +7545,13 @@
           <w:sz w:val="22"/>
         </w:rPr>
       </w:pPr>
+      <w:r>
+        <w:rPr>
+          <w:rFonts w:eastAsiaTheme="minorEastAsia"/>
+          <w:sz w:val="22"/>
+        </w:rPr>
+        <w:tab/>
+      </w:r>
     </w:p>
     <w:p>
       <w:pPr>
@@ -7276,7 +7876,6 @@
         <w:ind w:left="720"/>
         <w:rPr>
           <w:rFonts w:eastAsiaTheme="minorEastAsia"/>
-          <w:sz w:val="22"/>
         </w:rPr>
       </w:pPr>
       <w:r>
@@ -7300,7 +7899,6 @@
               <w:rPr>
                 <w:rFonts w:ascii="Cambria Math" w:eastAsiaTheme="minorEastAsia" w:hAnsi="Cambria Math"/>
                 <w:i/>
-                <w:sz w:val="22"/>
               </w:rPr>
             </m:ctrlPr>
           </m:sSupPr>
@@ -7312,7 +7910,6 @@
                   <w:rPr>
                     <w:rFonts w:ascii="Cambria Math" w:eastAsiaTheme="minorEastAsia" w:hAnsi="Cambria Math"/>
                     <w:i/>
-                    <w:sz w:val="22"/>
                   </w:rPr>
                 </m:ctrlPr>
               </m:accPr>
@@ -7320,7 +7917,6 @@
                 <m:r>
                   <w:rPr>
                     <w:rFonts w:ascii="Cambria Math" w:eastAsiaTheme="minorEastAsia" w:hAnsi="Cambria Math"/>
-                    <w:sz w:val="22"/>
                   </w:rPr>
                   <m:t>x</m:t>
                 </m:r>
@@ -7331,7 +7927,6 @@
             <m:r>
               <w:rPr>
                 <w:rFonts w:ascii="Cambria Math" w:eastAsiaTheme="minorEastAsia" w:hAnsi="Cambria Math"/>
-                <w:sz w:val="22"/>
               </w:rPr>
               <m:t>(n+1)</m:t>
             </m:r>
@@ -7343,7 +7938,6 @@
               <w:rPr>
                 <w:rFonts w:ascii="Cambria Math" w:eastAsiaTheme="minorEastAsia" w:hAnsi="Cambria Math"/>
                 <w:i/>
-                <w:sz w:val="22"/>
               </w:rPr>
             </m:ctrlPr>
           </m:accPr>
@@ -7351,7 +7945,6 @@
             <m:r>
               <w:rPr>
                 <w:rFonts w:ascii="Cambria Math" w:eastAsiaTheme="minorEastAsia" w:hAnsi="Cambria Math"/>
-                <w:sz w:val="22"/>
               </w:rPr>
               <m:t>=</m:t>
             </m:r>
@@ -7363,7 +7956,6 @@
               <w:rPr>
                 <w:rFonts w:ascii="Cambria Math" w:eastAsiaTheme="minorEastAsia" w:hAnsi="Cambria Math"/>
                 <w:i/>
-                <w:sz w:val="22"/>
               </w:rPr>
             </m:ctrlPr>
           </m:fPr>
@@ -7371,7 +7963,6 @@
             <m:r>
               <w:rPr>
                 <w:rFonts w:ascii="Cambria Math" w:eastAsiaTheme="minorEastAsia" w:hAnsi="Cambria Math"/>
-                <w:sz w:val="22"/>
               </w:rPr>
               <m:t>1</m:t>
             </m:r>
@@ -7380,7 +7971,6 @@
             <m:r>
               <w:rPr>
                 <w:rFonts w:ascii="Cambria Math" w:eastAsiaTheme="minorEastAsia" w:hAnsi="Cambria Math"/>
-                <w:sz w:val="22"/>
               </w:rPr>
               <m:t>n+1</m:t>
             </m:r>
@@ -7394,7 +7984,6 @@
               <w:rPr>
                 <w:rFonts w:ascii="Cambria Math" w:eastAsiaTheme="minorEastAsia" w:hAnsi="Cambria Math"/>
                 <w:i/>
-                <w:sz w:val="22"/>
               </w:rPr>
             </m:ctrlPr>
           </m:naryPr>
@@ -7402,7 +7991,6 @@
             <m:r>
               <w:rPr>
                 <w:rFonts w:ascii="Cambria Math" w:eastAsiaTheme="minorEastAsia" w:hAnsi="Cambria Math"/>
-                <w:sz w:val="22"/>
               </w:rPr>
               <m:t>i=1</m:t>
             </m:r>
@@ -7411,7 +7999,6 @@
             <m:r>
               <w:rPr>
                 <w:rFonts w:ascii="Cambria Math" w:eastAsiaTheme="minorEastAsia" w:hAnsi="Cambria Math"/>
-                <w:sz w:val="22"/>
               </w:rPr>
               <m:t>n+1</m:t>
             </m:r>
@@ -7423,7 +8010,6 @@
                   <w:rPr>
                     <w:rFonts w:ascii="Cambria Math" w:eastAsiaTheme="minorEastAsia" w:hAnsi="Cambria Math"/>
                     <w:i/>
-                    <w:sz w:val="22"/>
                   </w:rPr>
                 </m:ctrlPr>
               </m:sSubPr>
@@ -7431,7 +8017,6 @@
                 <m:r>
                   <w:rPr>
                     <w:rFonts w:ascii="Cambria Math" w:eastAsiaTheme="minorEastAsia" w:hAnsi="Cambria Math"/>
-                    <w:sz w:val="22"/>
                   </w:rPr>
                   <m:t>x</m:t>
                 </m:r>
@@ -7440,7 +8025,6 @@
                 <m:r>
                   <w:rPr>
                     <w:rFonts w:ascii="Cambria Math" w:eastAsiaTheme="minorEastAsia" w:hAnsi="Cambria Math"/>
-                    <w:sz w:val="22"/>
                   </w:rPr>
                   <m:t>i</m:t>
                 </m:r>
@@ -7455,13 +8039,11 @@
         <w:ind w:left="720"/>
         <w:rPr>
           <w:rFonts w:eastAsiaTheme="minorEastAsia"/>
-          <w:sz w:val="22"/>
         </w:rPr>
       </w:pPr>
       <w:r>
         <w:rPr>
           <w:rFonts w:eastAsiaTheme="minorEastAsia"/>
-          <w:sz w:val="22"/>
         </w:rPr>
         <w:tab/>
       </w:r>
@@ -7469,7 +8051,6 @@
         <m:r>
           <w:rPr>
             <w:rFonts w:ascii="Cambria Math" w:eastAsiaTheme="minorEastAsia" w:hAnsi="Cambria Math"/>
-            <w:sz w:val="22"/>
           </w:rPr>
           <m:t>=</m:t>
         </m:r>
@@ -7479,7 +8060,6 @@
               <w:rPr>
                 <w:rFonts w:ascii="Cambria Math" w:eastAsiaTheme="minorEastAsia" w:hAnsi="Cambria Math"/>
                 <w:i/>
-                <w:sz w:val="22"/>
               </w:rPr>
             </m:ctrlPr>
           </m:fPr>
@@ -7487,7 +8067,6 @@
             <m:r>
               <w:rPr>
                 <w:rFonts w:ascii="Cambria Math" w:eastAsiaTheme="minorEastAsia" w:hAnsi="Cambria Math"/>
-                <w:sz w:val="22"/>
               </w:rPr>
               <m:t>1</m:t>
             </m:r>
@@ -7496,7 +8075,6 @@
             <m:r>
               <w:rPr>
                 <w:rFonts w:ascii="Cambria Math" w:eastAsiaTheme="minorEastAsia" w:hAnsi="Cambria Math"/>
-                <w:sz w:val="22"/>
               </w:rPr>
               <m:t>n+1</m:t>
             </m:r>
@@ -7505,7 +8083,6 @@
         <m:r>
           <w:rPr>
             <w:rFonts w:ascii="Cambria Math" w:eastAsiaTheme="minorEastAsia" w:hAnsi="Cambria Math"/>
-            <w:sz w:val="22"/>
           </w:rPr>
           <m:t>(</m:t>
         </m:r>
@@ -7517,7 +8094,6 @@
               <w:rPr>
                 <w:rFonts w:ascii="Cambria Math" w:eastAsiaTheme="minorEastAsia" w:hAnsi="Cambria Math"/>
                 <w:i/>
-                <w:sz w:val="22"/>
               </w:rPr>
             </m:ctrlPr>
           </m:naryPr>
@@ -7525,7 +8101,6 @@
             <m:r>
               <w:rPr>
                 <w:rFonts w:ascii="Cambria Math" w:eastAsiaTheme="minorEastAsia" w:hAnsi="Cambria Math"/>
-                <w:sz w:val="22"/>
               </w:rPr>
               <m:t>i=1</m:t>
             </m:r>
@@ -7534,7 +8109,6 @@
             <m:r>
               <w:rPr>
                 <w:rFonts w:ascii="Cambria Math" w:eastAsiaTheme="minorEastAsia" w:hAnsi="Cambria Math"/>
-                <w:sz w:val="22"/>
               </w:rPr>
               <m:t>n</m:t>
             </m:r>
@@ -7546,7 +8120,6 @@
                   <w:rPr>
                     <w:rFonts w:ascii="Cambria Math" w:eastAsiaTheme="minorEastAsia" w:hAnsi="Cambria Math"/>
                     <w:i/>
-                    <w:sz w:val="22"/>
                   </w:rPr>
                 </m:ctrlPr>
               </m:sSubPr>
@@ -7554,7 +8127,6 @@
                 <m:r>
                   <w:rPr>
                     <w:rFonts w:ascii="Cambria Math" w:eastAsiaTheme="minorEastAsia" w:hAnsi="Cambria Math"/>
-                    <w:sz w:val="22"/>
                   </w:rPr>
                   <m:t>x</m:t>
                 </m:r>
@@ -7563,7 +8135,6 @@
                 <m:r>
                   <w:rPr>
                     <w:rFonts w:ascii="Cambria Math" w:eastAsiaTheme="minorEastAsia" w:hAnsi="Cambria Math"/>
-                    <w:sz w:val="22"/>
                   </w:rPr>
                   <m:t>i</m:t>
                 </m:r>
@@ -7574,7 +8145,6 @@
         <m:r>
           <w:rPr>
             <w:rFonts w:ascii="Cambria Math" w:eastAsiaTheme="minorEastAsia" w:hAnsi="Cambria Math"/>
-            <w:sz w:val="22"/>
           </w:rPr>
           <m:t>+</m:t>
         </m:r>
@@ -7584,7 +8154,6 @@
               <w:rPr>
                 <w:rFonts w:ascii="Cambria Math" w:eastAsiaTheme="minorEastAsia" w:hAnsi="Cambria Math"/>
                 <w:i/>
-                <w:sz w:val="22"/>
               </w:rPr>
             </m:ctrlPr>
           </m:sSubPr>
@@ -7592,7 +8161,6 @@
             <m:r>
               <w:rPr>
                 <w:rFonts w:ascii="Cambria Math" w:eastAsiaTheme="minorEastAsia" w:hAnsi="Cambria Math"/>
-                <w:sz w:val="22"/>
               </w:rPr>
               <m:t>x</m:t>
             </m:r>
@@ -7601,7 +8169,6 @@
             <m:r>
               <w:rPr>
                 <w:rFonts w:ascii="Cambria Math" w:eastAsiaTheme="minorEastAsia" w:hAnsi="Cambria Math"/>
-                <w:sz w:val="22"/>
               </w:rPr>
               <m:t>i+1</m:t>
             </m:r>
@@ -7610,7 +8177,6 @@
         <m:r>
           <w:rPr>
             <w:rFonts w:ascii="Cambria Math" w:eastAsiaTheme="minorEastAsia" w:hAnsi="Cambria Math"/>
-            <w:sz w:val="22"/>
           </w:rPr>
           <m:t>)</m:t>
         </m:r>
@@ -7621,13 +8187,11 @@
         <w:ind w:left="720"/>
         <w:rPr>
           <w:rFonts w:eastAsiaTheme="minorEastAsia"/>
-          <w:sz w:val="22"/>
         </w:rPr>
       </w:pPr>
       <w:r>
         <w:rPr>
           <w:rFonts w:eastAsiaTheme="minorEastAsia"/>
-          <w:sz w:val="22"/>
         </w:rPr>
         <w:tab/>
       </w:r>
@@ -7635,7 +8199,6 @@
         <m:r>
           <w:rPr>
             <w:rFonts w:ascii="Cambria Math" w:eastAsiaTheme="minorEastAsia" w:hAnsi="Cambria Math"/>
-            <w:sz w:val="22"/>
           </w:rPr>
           <m:t>=</m:t>
         </m:r>
@@ -7645,7 +8208,6 @@
               <w:rPr>
                 <w:rFonts w:ascii="Cambria Math" w:eastAsiaTheme="minorEastAsia" w:hAnsi="Cambria Math"/>
                 <w:i/>
-                <w:sz w:val="22"/>
               </w:rPr>
             </m:ctrlPr>
           </m:fPr>
@@ -7656,7 +8218,6 @@
                   <w:rPr>
                     <w:rFonts w:ascii="Cambria Math" w:eastAsiaTheme="minorEastAsia" w:hAnsi="Cambria Math"/>
                     <w:i/>
-                    <w:sz w:val="22"/>
                   </w:rPr>
                 </m:ctrlPr>
               </m:sSubPr>
@@ -7664,7 +8225,6 @@
                 <m:r>
                   <w:rPr>
                     <w:rFonts w:ascii="Cambria Math" w:eastAsiaTheme="minorEastAsia" w:hAnsi="Cambria Math"/>
-                    <w:sz w:val="22"/>
                   </w:rPr>
                   <m:t>x</m:t>
                 </m:r>
@@ -7673,7 +8233,6 @@
                 <m:r>
                   <w:rPr>
                     <w:rFonts w:ascii="Cambria Math" w:eastAsiaTheme="minorEastAsia" w:hAnsi="Cambria Math"/>
-                    <w:sz w:val="22"/>
                   </w:rPr>
                   <m:t>i+1</m:t>
                 </m:r>
@@ -7684,7 +8243,6 @@
             <m:r>
               <w:rPr>
                 <w:rFonts w:ascii="Cambria Math" w:eastAsiaTheme="minorEastAsia" w:hAnsi="Cambria Math"/>
-                <w:sz w:val="22"/>
               </w:rPr>
               <m:t>n+1</m:t>
             </m:r>
@@ -7693,7 +8251,6 @@
         <m:r>
           <w:rPr>
             <w:rFonts w:ascii="Cambria Math" w:eastAsiaTheme="minorEastAsia" w:hAnsi="Cambria Math"/>
-            <w:sz w:val="22"/>
           </w:rPr>
           <m:t>+</m:t>
         </m:r>
@@ -7703,7 +8260,6 @@
               <w:rPr>
                 <w:rFonts w:ascii="Cambria Math" w:eastAsiaTheme="minorEastAsia" w:hAnsi="Cambria Math"/>
                 <w:i/>
-                <w:sz w:val="22"/>
               </w:rPr>
             </m:ctrlPr>
           </m:fPr>
@@ -7711,7 +8267,6 @@
             <m:r>
               <w:rPr>
                 <w:rFonts w:ascii="Cambria Math" w:eastAsiaTheme="minorEastAsia" w:hAnsi="Cambria Math"/>
-                <w:sz w:val="22"/>
               </w:rPr>
               <m:t>1</m:t>
             </m:r>
@@ -7720,7 +8275,6 @@
             <m:r>
               <w:rPr>
                 <w:rFonts w:ascii="Cambria Math" w:eastAsiaTheme="minorEastAsia" w:hAnsi="Cambria Math"/>
-                <w:sz w:val="22"/>
               </w:rPr>
               <m:t>n+1</m:t>
             </m:r>
@@ -7734,7 +8288,6 @@
               <w:rPr>
                 <w:rFonts w:ascii="Cambria Math" w:eastAsiaTheme="minorEastAsia" w:hAnsi="Cambria Math"/>
                 <w:i/>
-                <w:sz w:val="22"/>
               </w:rPr>
             </m:ctrlPr>
           </m:naryPr>
@@ -7742,7 +8295,6 @@
             <m:r>
               <w:rPr>
                 <w:rFonts w:ascii="Cambria Math" w:eastAsiaTheme="minorEastAsia" w:hAnsi="Cambria Math"/>
-                <w:sz w:val="22"/>
               </w:rPr>
               <m:t>i=1</m:t>
             </m:r>
@@ -7751,7 +8303,6 @@
             <m:r>
               <w:rPr>
                 <w:rFonts w:ascii="Cambria Math" w:eastAsiaTheme="minorEastAsia" w:hAnsi="Cambria Math"/>
-                <w:sz w:val="22"/>
               </w:rPr>
               <m:t>n</m:t>
             </m:r>
@@ -7763,7 +8314,6 @@
                   <w:rPr>
                     <w:rFonts w:ascii="Cambria Math" w:eastAsiaTheme="minorEastAsia" w:hAnsi="Cambria Math"/>
                     <w:i/>
-                    <w:sz w:val="22"/>
                   </w:rPr>
                 </m:ctrlPr>
               </m:sSubPr>
@@ -7771,7 +8321,6 @@
                 <m:r>
                   <w:rPr>
                     <w:rFonts w:ascii="Cambria Math" w:eastAsiaTheme="minorEastAsia" w:hAnsi="Cambria Math"/>
-                    <w:sz w:val="22"/>
                   </w:rPr>
                   <m:t>x</m:t>
                 </m:r>
@@ -7780,7 +8329,6 @@
                 <m:r>
                   <w:rPr>
                     <w:rFonts w:ascii="Cambria Math" w:eastAsiaTheme="minorEastAsia" w:hAnsi="Cambria Math"/>
-                    <w:sz w:val="22"/>
                   </w:rPr>
                   <m:t>i</m:t>
                 </m:r>
@@ -7795,13 +8343,11 @@
         <w:ind w:left="720"/>
         <w:rPr>
           <w:rFonts w:eastAsiaTheme="minorEastAsia"/>
-          <w:sz w:val="22"/>
         </w:rPr>
       </w:pPr>
       <w:r>
         <w:rPr>
           <w:rFonts w:eastAsiaTheme="minorEastAsia"/>
-          <w:sz w:val="22"/>
         </w:rPr>
         <w:tab/>
       </w:r>
@@ -7809,7 +8355,6 @@
         <m:r>
           <w:rPr>
             <w:rFonts w:ascii="Cambria Math" w:eastAsiaTheme="minorEastAsia" w:hAnsi="Cambria Math"/>
-            <w:sz w:val="22"/>
           </w:rPr>
           <m:t>=</m:t>
         </m:r>
@@ -7819,7 +8364,6 @@
               <w:rPr>
                 <w:rFonts w:ascii="Cambria Math" w:eastAsiaTheme="minorEastAsia" w:hAnsi="Cambria Math"/>
                 <w:i/>
-                <w:sz w:val="22"/>
               </w:rPr>
             </m:ctrlPr>
           </m:fPr>
@@ -7830,7 +8374,6 @@
                   <w:rPr>
                     <w:rFonts w:ascii="Cambria Math" w:eastAsiaTheme="minorEastAsia" w:hAnsi="Cambria Math"/>
                     <w:i/>
-                    <w:sz w:val="22"/>
                   </w:rPr>
                 </m:ctrlPr>
               </m:sSubPr>
@@ -7838,7 +8381,6 @@
                 <m:r>
                   <w:rPr>
                     <w:rFonts w:ascii="Cambria Math" w:eastAsiaTheme="minorEastAsia" w:hAnsi="Cambria Math"/>
-                    <w:sz w:val="22"/>
                   </w:rPr>
                   <m:t>x</m:t>
                 </m:r>
@@ -7847,7 +8389,6 @@
                 <m:r>
                   <w:rPr>
                     <w:rFonts w:ascii="Cambria Math" w:eastAsiaTheme="minorEastAsia" w:hAnsi="Cambria Math"/>
-                    <w:sz w:val="22"/>
                   </w:rPr>
                   <m:t>i+1</m:t>
                 </m:r>
@@ -7858,7 +8399,6 @@
             <m:r>
               <w:rPr>
                 <w:rFonts w:ascii="Cambria Math" w:eastAsiaTheme="minorEastAsia" w:hAnsi="Cambria Math"/>
-                <w:sz w:val="22"/>
               </w:rPr>
               <m:t>n+1</m:t>
             </m:r>
@@ -7867,7 +8407,6 @@
         <m:r>
           <w:rPr>
             <w:rFonts w:ascii="Cambria Math" w:eastAsiaTheme="minorEastAsia" w:hAnsi="Cambria Math"/>
-            <w:sz w:val="22"/>
           </w:rPr>
           <m:t>+</m:t>
         </m:r>
@@ -7877,7 +8416,6 @@
               <w:rPr>
                 <w:rFonts w:ascii="Cambria Math" w:eastAsiaTheme="minorEastAsia" w:hAnsi="Cambria Math"/>
                 <w:i/>
-                <w:sz w:val="22"/>
               </w:rPr>
             </m:ctrlPr>
           </m:fPr>
@@ -7885,7 +8423,6 @@
             <m:r>
               <w:rPr>
                 <w:rFonts w:ascii="Cambria Math" w:eastAsiaTheme="minorEastAsia" w:hAnsi="Cambria Math"/>
-                <w:sz w:val="22"/>
               </w:rPr>
               <m:t>1</m:t>
             </m:r>
@@ -7894,7 +8431,6 @@
             <m:r>
               <w:rPr>
                 <w:rFonts w:ascii="Cambria Math" w:eastAsiaTheme="minorEastAsia" w:hAnsi="Cambria Math"/>
-                <w:sz w:val="22"/>
               </w:rPr>
               <m:t>n</m:t>
             </m:r>
@@ -7908,7 +8444,6 @@
               <w:rPr>
                 <w:rFonts w:ascii="Cambria Math" w:eastAsiaTheme="minorEastAsia" w:hAnsi="Cambria Math"/>
                 <w:i/>
-                <w:sz w:val="22"/>
               </w:rPr>
             </m:ctrlPr>
           </m:naryPr>
@@ -7916,7 +8451,6 @@
             <m:r>
               <w:rPr>
                 <w:rFonts w:ascii="Cambria Math" w:eastAsiaTheme="minorEastAsia" w:hAnsi="Cambria Math"/>
-                <w:sz w:val="22"/>
               </w:rPr>
               <m:t>i=1</m:t>
             </m:r>
@@ -7925,7 +8459,6 @@
             <m:r>
               <w:rPr>
                 <w:rFonts w:ascii="Cambria Math" w:eastAsiaTheme="minorEastAsia" w:hAnsi="Cambria Math"/>
-                <w:sz w:val="22"/>
               </w:rPr>
               <m:t>n</m:t>
             </m:r>
@@ -7937,7 +8470,6 @@
                   <w:rPr>
                     <w:rFonts w:ascii="Cambria Math" w:eastAsiaTheme="minorEastAsia" w:hAnsi="Cambria Math"/>
                     <w:i/>
-                    <w:sz w:val="22"/>
                   </w:rPr>
                 </m:ctrlPr>
               </m:sSubPr>
@@ -7945,7 +8477,6 @@
                 <m:r>
                   <w:rPr>
                     <w:rFonts w:ascii="Cambria Math" w:eastAsiaTheme="minorEastAsia" w:hAnsi="Cambria Math"/>
-                    <w:sz w:val="22"/>
                   </w:rPr>
                   <m:t>x</m:t>
                 </m:r>
@@ -7954,7 +8485,6 @@
                 <m:r>
                   <w:rPr>
                     <w:rFonts w:ascii="Cambria Math" w:eastAsiaTheme="minorEastAsia" w:hAnsi="Cambria Math"/>
-                    <w:sz w:val="22"/>
                   </w:rPr>
                   <m:t>i</m:t>
                 </m:r>
@@ -7965,7 +8495,6 @@
         <m:r>
           <w:rPr>
             <w:rFonts w:ascii="Cambria Math" w:eastAsiaTheme="minorEastAsia" w:hAnsi="Cambria Math"/>
-            <w:sz w:val="22"/>
           </w:rPr>
           <m:t>-</m:t>
         </m:r>
@@ -7975,7 +8504,6 @@
               <w:rPr>
                 <w:rFonts w:ascii="Cambria Math" w:eastAsiaTheme="minorEastAsia" w:hAnsi="Cambria Math"/>
                 <w:i/>
-                <w:sz w:val="22"/>
               </w:rPr>
             </m:ctrlPr>
           </m:fPr>
@@ -7983,7 +8511,6 @@
             <m:r>
               <w:rPr>
                 <w:rFonts w:ascii="Cambria Math" w:eastAsiaTheme="minorEastAsia" w:hAnsi="Cambria Math"/>
-                <w:sz w:val="22"/>
               </w:rPr>
               <m:t>1</m:t>
             </m:r>
@@ -7992,7 +8519,6 @@
             <m:r>
               <w:rPr>
                 <w:rFonts w:ascii="Cambria Math" w:eastAsiaTheme="minorEastAsia" w:hAnsi="Cambria Math"/>
-                <w:sz w:val="22"/>
               </w:rPr>
               <m:t>n(n+1)</m:t>
             </m:r>
@@ -8006,7 +8532,6 @@
               <w:rPr>
                 <w:rFonts w:ascii="Cambria Math" w:eastAsiaTheme="minorEastAsia" w:hAnsi="Cambria Math"/>
                 <w:i/>
-                <w:sz w:val="22"/>
               </w:rPr>
             </m:ctrlPr>
           </m:naryPr>
@@ -8014,7 +8539,6 @@
             <m:r>
               <w:rPr>
                 <w:rFonts w:ascii="Cambria Math" w:eastAsiaTheme="minorEastAsia" w:hAnsi="Cambria Math"/>
-                <w:sz w:val="22"/>
               </w:rPr>
               <m:t>i=1</m:t>
             </m:r>
@@ -8023,7 +8547,6 @@
             <m:r>
               <w:rPr>
                 <w:rFonts w:ascii="Cambria Math" w:eastAsiaTheme="minorEastAsia" w:hAnsi="Cambria Math"/>
-                <w:sz w:val="22"/>
               </w:rPr>
               <m:t>n</m:t>
             </m:r>
@@ -8035,7 +8558,6 @@
                   <w:rPr>
                     <w:rFonts w:ascii="Cambria Math" w:eastAsiaTheme="minorEastAsia" w:hAnsi="Cambria Math"/>
                     <w:i/>
-                    <w:sz w:val="22"/>
                   </w:rPr>
                 </m:ctrlPr>
               </m:sSubPr>
@@ -8043,7 +8565,6 @@
                 <m:r>
                   <w:rPr>
                     <w:rFonts w:ascii="Cambria Math" w:eastAsiaTheme="minorEastAsia" w:hAnsi="Cambria Math"/>
-                    <w:sz w:val="22"/>
                   </w:rPr>
                   <m:t>x</m:t>
                 </m:r>
@@ -8052,7 +8573,6 @@
                 <m:r>
                   <w:rPr>
                     <w:rFonts w:ascii="Cambria Math" w:eastAsiaTheme="minorEastAsia" w:hAnsi="Cambria Math"/>
-                    <w:sz w:val="22"/>
                   </w:rPr>
                   <m:t>i</m:t>
                 </m:r>
@@ -8064,14 +8584,12 @@
       <w:r>
         <w:rPr>
           <w:rFonts w:eastAsiaTheme="minorEastAsia"/>
-          <w:sz w:val="22"/>
         </w:rPr>
         <w:tab/>
       </w:r>
       <w:r>
         <w:rPr>
           <w:rFonts w:eastAsiaTheme="minorEastAsia"/>
-          <w:sz w:val="22"/>
         </w:rPr>
         <w:tab/>
       </w:r>
@@ -8079,7 +8597,6 @@
         <m:r>
           <w:rPr>
             <w:rFonts w:ascii="Cambria Math" w:eastAsiaTheme="minorEastAsia" w:hAnsi="Cambria Math"/>
-            <w:sz w:val="22"/>
           </w:rPr>
           <m:t>*</m:t>
         </m:r>
@@ -8089,7 +8606,6 @@
               <w:rPr>
                 <w:rFonts w:ascii="Cambria Math" w:eastAsiaTheme="minorEastAsia" w:hAnsi="Cambria Math"/>
                 <w:i/>
-                <w:sz w:val="22"/>
               </w:rPr>
             </m:ctrlPr>
           </m:fPr>
@@ -8097,7 +8613,6 @@
             <m:r>
               <w:rPr>
                 <w:rFonts w:ascii="Cambria Math" w:eastAsiaTheme="minorEastAsia" w:hAnsi="Cambria Math"/>
-                <w:sz w:val="22"/>
               </w:rPr>
               <m:t>1</m:t>
             </m:r>
@@ -8106,7 +8621,6 @@
             <m:r>
               <w:rPr>
                 <w:rFonts w:ascii="Cambria Math" w:eastAsiaTheme="minorEastAsia" w:hAnsi="Cambria Math"/>
-                <w:sz w:val="22"/>
               </w:rPr>
               <m:t>a+1</m:t>
             </m:r>
@@ -8115,7 +8629,6 @@
         <m:r>
           <w:rPr>
             <w:rFonts w:ascii="Cambria Math" w:eastAsiaTheme="minorEastAsia" w:hAnsi="Cambria Math"/>
-            <w:sz w:val="22"/>
           </w:rPr>
           <m:t>=</m:t>
         </m:r>
@@ -8125,7 +8638,6 @@
               <w:rPr>
                 <w:rFonts w:ascii="Cambria Math" w:eastAsiaTheme="minorEastAsia" w:hAnsi="Cambria Math"/>
                 <w:i/>
-                <w:sz w:val="22"/>
               </w:rPr>
             </m:ctrlPr>
           </m:fPr>
@@ -8133,7 +8645,6 @@
             <m:r>
               <w:rPr>
                 <w:rFonts w:ascii="Cambria Math" w:eastAsiaTheme="minorEastAsia" w:hAnsi="Cambria Math"/>
-                <w:sz w:val="22"/>
               </w:rPr>
               <m:t>1</m:t>
             </m:r>
@@ -8142,7 +8653,6 @@
             <m:r>
               <w:rPr>
                 <w:rFonts w:ascii="Cambria Math" w:eastAsiaTheme="minorEastAsia" w:hAnsi="Cambria Math"/>
-                <w:sz w:val="22"/>
               </w:rPr>
               <m:t>a</m:t>
             </m:r>
@@ -8151,7 +8661,6 @@
         <m:r>
           <w:rPr>
             <w:rFonts w:ascii="Cambria Math" w:eastAsiaTheme="minorEastAsia" w:hAnsi="Cambria Math"/>
-            <w:sz w:val="22"/>
           </w:rPr>
           <m:t>-</m:t>
         </m:r>
@@ -8161,7 +8670,6 @@
               <w:rPr>
                 <w:rFonts w:ascii="Cambria Math" w:eastAsiaTheme="minorEastAsia" w:hAnsi="Cambria Math"/>
                 <w:i/>
-                <w:sz w:val="22"/>
               </w:rPr>
             </m:ctrlPr>
           </m:fPr>
@@ -8169,7 +8677,6 @@
             <m:r>
               <w:rPr>
                 <w:rFonts w:ascii="Cambria Math" w:eastAsiaTheme="minorEastAsia" w:hAnsi="Cambria Math"/>
-                <w:sz w:val="22"/>
               </w:rPr>
               <m:t>1</m:t>
             </m:r>
@@ -8178,7 +8685,6 @@
             <m:r>
               <w:rPr>
                 <w:rFonts w:ascii="Cambria Math" w:eastAsiaTheme="minorEastAsia" w:hAnsi="Cambria Math"/>
-                <w:sz w:val="22"/>
               </w:rPr>
               <m:t>a(a+1)</m:t>
             </m:r>
@@ -8191,13 +8697,11 @@
         <w:ind w:left="720"/>
         <w:rPr>
           <w:rFonts w:eastAsiaTheme="minorEastAsia"/>
-          <w:sz w:val="22"/>
         </w:rPr>
       </w:pPr>
       <w:r>
         <w:rPr>
           <w:rFonts w:eastAsiaTheme="minorEastAsia"/>
-          <w:sz w:val="22"/>
         </w:rPr>
         <w:tab/>
       </w:r>
@@ -8205,7 +8709,6 @@
         <m:r>
           <w:rPr>
             <w:rFonts w:ascii="Cambria Math" w:eastAsiaTheme="minorEastAsia" w:hAnsi="Cambria Math"/>
-            <w:sz w:val="22"/>
           </w:rPr>
           <m:t>=</m:t>
         </m:r>
@@ -8215,7 +8718,6 @@
               <w:rPr>
                 <w:rFonts w:ascii="Cambria Math" w:eastAsiaTheme="minorEastAsia" w:hAnsi="Cambria Math"/>
                 <w:i/>
-                <w:sz w:val="22"/>
               </w:rPr>
             </m:ctrlPr>
           </m:fPr>
@@ -8226,7 +8728,6 @@
                   <w:rPr>
                     <w:rFonts w:ascii="Cambria Math" w:eastAsiaTheme="minorEastAsia" w:hAnsi="Cambria Math"/>
                     <w:i/>
-                    <w:sz w:val="22"/>
                   </w:rPr>
                 </m:ctrlPr>
               </m:sSubPr>
@@ -8234,7 +8735,6 @@
                 <m:r>
                   <w:rPr>
                     <w:rFonts w:ascii="Cambria Math" w:eastAsiaTheme="minorEastAsia" w:hAnsi="Cambria Math"/>
-                    <w:sz w:val="22"/>
                   </w:rPr>
                   <m:t>x</m:t>
                 </m:r>
@@ -8243,7 +8743,6 @@
                 <m:r>
                   <w:rPr>
                     <w:rFonts w:ascii="Cambria Math" w:eastAsiaTheme="minorEastAsia" w:hAnsi="Cambria Math"/>
-                    <w:sz w:val="22"/>
                   </w:rPr>
                   <m:t>i+1</m:t>
                 </m:r>
@@ -8254,7 +8753,6 @@
             <m:r>
               <w:rPr>
                 <w:rFonts w:ascii="Cambria Math" w:eastAsiaTheme="minorEastAsia" w:hAnsi="Cambria Math"/>
-                <w:sz w:val="22"/>
               </w:rPr>
               <m:t>n+1</m:t>
             </m:r>
@@ -8263,7 +8761,6 @@
         <m:r>
           <w:rPr>
             <w:rFonts w:ascii="Cambria Math" w:eastAsiaTheme="minorEastAsia" w:hAnsi="Cambria Math"/>
-            <w:sz w:val="22"/>
           </w:rPr>
           <m:t>+</m:t>
         </m:r>
@@ -8273,7 +8770,6 @@
               <w:rPr>
                 <w:rFonts w:ascii="Cambria Math" w:eastAsiaTheme="minorEastAsia" w:hAnsi="Cambria Math"/>
                 <w:i/>
-                <w:sz w:val="22"/>
               </w:rPr>
             </m:ctrlPr>
           </m:sSupPr>
@@ -8285,7 +8781,6 @@
                   <w:rPr>
                     <w:rFonts w:ascii="Cambria Math" w:eastAsiaTheme="minorEastAsia" w:hAnsi="Cambria Math"/>
                     <w:i/>
-                    <w:sz w:val="22"/>
                   </w:rPr>
                 </m:ctrlPr>
               </m:accPr>
@@ -8293,7 +8788,6 @@
                 <m:r>
                   <w:rPr>
                     <w:rFonts w:ascii="Cambria Math" w:eastAsiaTheme="minorEastAsia" w:hAnsi="Cambria Math"/>
-                    <w:sz w:val="22"/>
                   </w:rPr>
                   <m:t>x</m:t>
                 </m:r>
@@ -8304,7 +8798,6 @@
             <m:r>
               <w:rPr>
                 <w:rFonts w:ascii="Cambria Math" w:eastAsiaTheme="minorEastAsia" w:hAnsi="Cambria Math"/>
-                <w:sz w:val="22"/>
               </w:rPr>
               <m:t>(n)</m:t>
             </m:r>
@@ -8313,7 +8806,6 @@
         <m:r>
           <w:rPr>
             <w:rFonts w:ascii="Cambria Math" w:eastAsiaTheme="minorEastAsia" w:hAnsi="Cambria Math"/>
-            <w:sz w:val="22"/>
           </w:rPr>
           <m:t>-</m:t>
         </m:r>
@@ -8323,7 +8815,6 @@
               <w:rPr>
                 <w:rFonts w:ascii="Cambria Math" w:eastAsiaTheme="minorEastAsia" w:hAnsi="Cambria Math"/>
                 <w:i/>
-                <w:sz w:val="22"/>
               </w:rPr>
             </m:ctrlPr>
           </m:fPr>
@@ -8331,7 +8822,6 @@
             <m:r>
               <w:rPr>
                 <w:rFonts w:ascii="Cambria Math" w:eastAsiaTheme="minorEastAsia" w:hAnsi="Cambria Math"/>
-                <w:sz w:val="22"/>
               </w:rPr>
               <m:t>n</m:t>
             </m:r>
@@ -8340,7 +8830,6 @@
             <m:r>
               <w:rPr>
                 <w:rFonts w:ascii="Cambria Math" w:eastAsiaTheme="minorEastAsia" w:hAnsi="Cambria Math"/>
-                <w:sz w:val="22"/>
               </w:rPr>
               <m:t>n+1</m:t>
             </m:r>
@@ -8352,7 +8841,6 @@
               <w:rPr>
                 <w:rFonts w:ascii="Cambria Math" w:eastAsiaTheme="minorEastAsia" w:hAnsi="Cambria Math"/>
                 <w:i/>
-                <w:sz w:val="22"/>
               </w:rPr>
             </m:ctrlPr>
           </m:sSupPr>
@@ -8364,7 +8852,6 @@
                   <w:rPr>
                     <w:rFonts w:ascii="Cambria Math" w:eastAsiaTheme="minorEastAsia" w:hAnsi="Cambria Math"/>
                     <w:i/>
-                    <w:sz w:val="22"/>
                   </w:rPr>
                 </m:ctrlPr>
               </m:accPr>
@@ -8372,7 +8859,6 @@
                 <m:r>
                   <w:rPr>
                     <w:rFonts w:ascii="Cambria Math" w:eastAsiaTheme="minorEastAsia" w:hAnsi="Cambria Math"/>
-                    <w:sz w:val="22"/>
                   </w:rPr>
                   <m:t>x</m:t>
                 </m:r>
@@ -8383,7 +8869,6 @@
             <m:r>
               <w:rPr>
                 <w:rFonts w:ascii="Cambria Math" w:eastAsiaTheme="minorEastAsia" w:hAnsi="Cambria Math"/>
-                <w:sz w:val="22"/>
               </w:rPr>
               <m:t>(n)</m:t>
             </m:r>
@@ -8393,7 +8878,6 @@
       <w:r>
         <w:rPr>
           <w:rFonts w:eastAsiaTheme="minorEastAsia"/>
-          <w:sz w:val="22"/>
         </w:rPr>
         <w:tab/>
       </w:r>
@@ -8403,13 +8887,11 @@
         <w:ind w:left="720"/>
         <w:rPr>
           <w:rFonts w:eastAsiaTheme="minorEastAsia"/>
-          <w:sz w:val="22"/>
         </w:rPr>
       </w:pPr>
       <w:r>
         <w:rPr>
           <w:rFonts w:eastAsiaTheme="minorEastAsia"/>
-          <w:sz w:val="22"/>
         </w:rPr>
         <w:tab/>
       </w:r>
@@ -8417,7 +8899,6 @@
         <m:r>
           <w:rPr>
             <w:rFonts w:ascii="Cambria Math" w:eastAsiaTheme="minorEastAsia" w:hAnsi="Cambria Math"/>
-            <w:sz w:val="22"/>
           </w:rPr>
           <m:t>=</m:t>
         </m:r>
@@ -8427,7 +8908,6 @@
               <w:rPr>
                 <w:rFonts w:ascii="Cambria Math" w:eastAsiaTheme="minorEastAsia" w:hAnsi="Cambria Math"/>
                 <w:i/>
-                <w:sz w:val="22"/>
               </w:rPr>
             </m:ctrlPr>
           </m:sSupPr>
@@ -8439,7 +8919,6 @@
                   <w:rPr>
                     <w:rFonts w:ascii="Cambria Math" w:eastAsiaTheme="minorEastAsia" w:hAnsi="Cambria Math"/>
                     <w:i/>
-                    <w:sz w:val="22"/>
                   </w:rPr>
                 </m:ctrlPr>
               </m:accPr>
@@ -8447,7 +8926,6 @@
                 <m:r>
                   <w:rPr>
                     <w:rFonts w:ascii="Cambria Math" w:eastAsiaTheme="minorEastAsia" w:hAnsi="Cambria Math"/>
-                    <w:sz w:val="22"/>
                   </w:rPr>
                   <m:t>x</m:t>
                 </m:r>
@@ -8458,7 +8936,6 @@
             <m:r>
               <w:rPr>
                 <w:rFonts w:ascii="Cambria Math" w:eastAsiaTheme="minorEastAsia" w:hAnsi="Cambria Math"/>
-                <w:sz w:val="22"/>
               </w:rPr>
               <m:t>(n)</m:t>
             </m:r>
@@ -8467,7 +8944,6 @@
         <m:r>
           <w:rPr>
             <w:rFonts w:ascii="Cambria Math" w:eastAsiaTheme="minorEastAsia" w:hAnsi="Cambria Math"/>
-            <w:sz w:val="22"/>
           </w:rPr>
           <m:t>+</m:t>
         </m:r>
@@ -8477,7 +8953,6 @@
               <w:rPr>
                 <w:rFonts w:ascii="Cambria Math" w:eastAsiaTheme="minorEastAsia" w:hAnsi="Cambria Math"/>
                 <w:i/>
-                <w:sz w:val="22"/>
               </w:rPr>
             </m:ctrlPr>
           </m:fPr>
@@ -8485,7 +8960,6 @@
             <m:r>
               <w:rPr>
                 <w:rFonts w:ascii="Cambria Math" w:eastAsiaTheme="minorEastAsia" w:hAnsi="Cambria Math"/>
-                <w:sz w:val="22"/>
               </w:rPr>
               <m:t>1</m:t>
             </m:r>
@@ -8494,7 +8968,6 @@
             <m:r>
               <w:rPr>
                 <w:rFonts w:ascii="Cambria Math" w:eastAsiaTheme="minorEastAsia" w:hAnsi="Cambria Math"/>
-                <w:sz w:val="22"/>
               </w:rPr>
               <m:t>n+1</m:t>
             </m:r>
@@ -8503,7 +8976,6 @@
         <m:r>
           <w:rPr>
             <w:rFonts w:ascii="Cambria Math" w:eastAsiaTheme="minorEastAsia" w:hAnsi="Cambria Math"/>
-            <w:sz w:val="22"/>
           </w:rPr>
           <m:t>(</m:t>
         </m:r>
@@ -8513,7 +8985,6 @@
               <w:rPr>
                 <w:rFonts w:ascii="Cambria Math" w:eastAsiaTheme="minorEastAsia" w:hAnsi="Cambria Math"/>
                 <w:i/>
-                <w:sz w:val="22"/>
               </w:rPr>
             </m:ctrlPr>
           </m:sSubPr>
@@ -8521,7 +8992,6 @@
             <m:r>
               <w:rPr>
                 <w:rFonts w:ascii="Cambria Math" w:eastAsiaTheme="minorEastAsia" w:hAnsi="Cambria Math"/>
-                <w:sz w:val="22"/>
               </w:rPr>
               <m:t>x</m:t>
             </m:r>
@@ -8530,7 +9000,6 @@
             <m:r>
               <w:rPr>
                 <w:rFonts w:ascii="Cambria Math" w:eastAsiaTheme="minorEastAsia" w:hAnsi="Cambria Math"/>
-                <w:sz w:val="22"/>
               </w:rPr>
               <m:t>i+1</m:t>
             </m:r>
@@ -8539,7 +9008,6 @@
         <m:r>
           <w:rPr>
             <w:rFonts w:ascii="Cambria Math" w:eastAsiaTheme="minorEastAsia" w:hAnsi="Cambria Math"/>
-            <w:sz w:val="22"/>
           </w:rPr>
           <m:t>-</m:t>
         </m:r>
@@ -8549,7 +9017,6 @@
               <w:rPr>
                 <w:rFonts w:ascii="Cambria Math" w:eastAsiaTheme="minorEastAsia" w:hAnsi="Cambria Math"/>
                 <w:i/>
-                <w:sz w:val="22"/>
               </w:rPr>
             </m:ctrlPr>
           </m:sSupPr>
@@ -8561,7 +9028,6 @@
                   <w:rPr>
                     <w:rFonts w:ascii="Cambria Math" w:eastAsiaTheme="minorEastAsia" w:hAnsi="Cambria Math"/>
                     <w:i/>
-                    <w:sz w:val="22"/>
                   </w:rPr>
                 </m:ctrlPr>
               </m:accPr>
@@ -8569,7 +9035,6 @@
                 <m:r>
                   <w:rPr>
                     <w:rFonts w:ascii="Cambria Math" w:eastAsiaTheme="minorEastAsia" w:hAnsi="Cambria Math"/>
-                    <w:sz w:val="22"/>
                   </w:rPr>
                   <m:t>x</m:t>
                 </m:r>
@@ -8583,7 +9048,6 @@
                   <w:rPr>
                     <w:rFonts w:ascii="Cambria Math" w:eastAsiaTheme="minorEastAsia" w:hAnsi="Cambria Math"/>
                     <w:i/>
-                    <w:sz w:val="22"/>
                   </w:rPr>
                 </m:ctrlPr>
               </m:dPr>
@@ -8591,7 +9055,6 @@
                 <m:r>
                   <w:rPr>
                     <w:rFonts w:ascii="Cambria Math" w:eastAsiaTheme="minorEastAsia" w:hAnsi="Cambria Math"/>
-                    <w:sz w:val="22"/>
                   </w:rPr>
                   <m:t>n</m:t>
                 </m:r>
@@ -8602,7 +9065,6 @@
         <m:r>
           <w:rPr>
             <w:rFonts w:ascii="Cambria Math" w:eastAsiaTheme="minorEastAsia" w:hAnsi="Cambria Math"/>
-            <w:sz w:val="22"/>
           </w:rPr>
           <m:t>)</m:t>
         </m:r>
@@ -10996,6 +11458,13 @@
         </w:rPr>
         <w:tab/>
       </w:r>
+      <w:r>
+        <w:rPr>
+          <w:rFonts w:eastAsiaTheme="minorEastAsia"/>
+          <w:sz w:val="22"/>
+        </w:rPr>
+        <w:t xml:space="preserve">              </w:t>
+      </w:r>
       <m:oMath>
         <m:r>
           <w:rPr>
@@ -15681,6 +16150,7 @@
           <w:rFonts w:eastAsiaTheme="minorEastAsia"/>
           <w:sz w:val="22"/>
         </w:rPr>
+        <w:lastRenderedPageBreak/>
         <w:tab/>
       </w:r>
       <m:oMath>
@@ -16067,7 +16537,6 @@
     </w:p>
     <w:p>
       <w:pPr>
-        <w:ind w:firstLine="720"/>
         <w:rPr>
           <w:rFonts w:eastAsiaTheme="minorEastAsia"/>
           <w:sz w:val="22"/>
@@ -16078,19 +16547,878 @@
           <w:rFonts w:eastAsiaTheme="minorEastAsia"/>
           <w:sz w:val="22"/>
         </w:rPr>
-        <w:t xml:space="preserve">5) Two examples where it would be beneficial to do in bath versus: </w:t>
-      </w:r>
-      <w:r>
-        <w:rPr>
-          <w:rFonts w:eastAsiaTheme="minorEastAsia"/>
-          <w:sz w:val="22"/>
-        </w:rPr>
-        <w:t>30</w:t>
-      </w:r>
+        <w:tab/>
+        <w:t xml:space="preserve">Therefore, </w:t>
+      </w:r>
+      <w:r>
+        <w:rPr>
+          <w:rFonts w:eastAsiaTheme="minorEastAsia"/>
+          <w:sz w:val="22"/>
+        </w:rPr>
+        <w:t xml:space="preserve">we have shown </w:t>
+      </w:r>
+      <m:oMath>
+        <m:sSubSup>
+          <m:sSubSupPr>
+            <m:ctrlPr>
+              <w:rPr>
+                <w:rFonts w:ascii="Cambria Math" w:eastAsiaTheme="minorEastAsia" w:hAnsi="Cambria Math"/>
+                <w:i/>
+                <w:sz w:val="22"/>
+              </w:rPr>
+            </m:ctrlPr>
+          </m:sSubSupPr>
+          <m:e>
+            <m:r>
+              <w:rPr>
+                <w:rFonts w:ascii="Cambria Math" w:eastAsiaTheme="minorEastAsia" w:hAnsi="Cambria Math"/>
+                <w:sz w:val="22"/>
+              </w:rPr>
+              <m:t>C</m:t>
+            </m:r>
+          </m:e>
+          <m:sub>
+            <m:r>
+              <w:rPr>
+                <w:rFonts w:ascii="Cambria Math" w:eastAsiaTheme="minorEastAsia" w:hAnsi="Cambria Math"/>
+                <w:sz w:val="22"/>
+              </w:rPr>
+              <m:t>xy</m:t>
+            </m:r>
+          </m:sub>
+          <m:sup>
+            <m:d>
+              <m:dPr>
+                <m:ctrlPr>
+                  <w:rPr>
+                    <w:rFonts w:ascii="Cambria Math" w:eastAsiaTheme="minorEastAsia" w:hAnsi="Cambria Math"/>
+                    <w:i/>
+                    <w:sz w:val="22"/>
+                  </w:rPr>
+                </m:ctrlPr>
+              </m:dPr>
+              <m:e>
+                <m:r>
+                  <w:rPr>
+                    <w:rFonts w:ascii="Cambria Math" w:eastAsiaTheme="minorEastAsia" w:hAnsi="Cambria Math"/>
+                    <w:sz w:val="22"/>
+                  </w:rPr>
+                  <m:t>n+1</m:t>
+                </m:r>
+              </m:e>
+            </m:d>
+          </m:sup>
+        </m:sSubSup>
+        <m:r>
+          <w:rPr>
+            <w:rFonts w:ascii="Cambria Math" w:eastAsiaTheme="minorEastAsia" w:hAnsi="Cambria Math"/>
+            <w:sz w:val="22"/>
+          </w:rPr>
+          <m:t>=</m:t>
+        </m:r>
+        <m:sSubSup>
+          <m:sSubSupPr>
+            <m:ctrlPr>
+              <w:rPr>
+                <w:rFonts w:ascii="Cambria Math" w:eastAsiaTheme="minorEastAsia" w:hAnsi="Cambria Math"/>
+                <w:i/>
+                <w:sz w:val="22"/>
+              </w:rPr>
+            </m:ctrlPr>
+          </m:sSubSupPr>
+          <m:e>
+            <m:f>
+              <m:fPr>
+                <m:ctrlPr>
+                  <w:rPr>
+                    <w:rFonts w:ascii="Cambria Math" w:eastAsiaTheme="minorEastAsia" w:hAnsi="Cambria Math"/>
+                    <w:i/>
+                    <w:sz w:val="22"/>
+                  </w:rPr>
+                </m:ctrlPr>
+              </m:fPr>
+              <m:num>
+                <m:r>
+                  <w:rPr>
+                    <w:rFonts w:ascii="Cambria Math" w:eastAsiaTheme="minorEastAsia" w:hAnsi="Cambria Math"/>
+                    <w:sz w:val="22"/>
+                  </w:rPr>
+                  <m:t>1</m:t>
+                </m:r>
+              </m:num>
+              <m:den>
+                <m:r>
+                  <w:rPr>
+                    <w:rFonts w:ascii="Cambria Math" w:eastAsiaTheme="minorEastAsia" w:hAnsi="Cambria Math"/>
+                    <w:sz w:val="22"/>
+                  </w:rPr>
+                  <m:t>n+1</m:t>
+                </m:r>
+              </m:den>
+            </m:f>
+            <m:r>
+              <w:rPr>
+                <w:rFonts w:ascii="Cambria Math" w:eastAsiaTheme="minorEastAsia" w:hAnsi="Cambria Math"/>
+                <w:sz w:val="22"/>
+              </w:rPr>
+              <m:t>[nC</m:t>
+            </m:r>
+          </m:e>
+          <m:sub>
+            <m:r>
+              <w:rPr>
+                <w:rFonts w:ascii="Cambria Math" w:eastAsiaTheme="minorEastAsia" w:hAnsi="Cambria Math"/>
+                <w:sz w:val="22"/>
+              </w:rPr>
+              <m:t>xy</m:t>
+            </m:r>
+          </m:sub>
+          <m:sup>
+            <m:r>
+              <w:rPr>
+                <w:rFonts w:ascii="Cambria Math" w:eastAsiaTheme="minorEastAsia" w:hAnsi="Cambria Math"/>
+                <w:sz w:val="22"/>
+              </w:rPr>
+              <m:t>(n)</m:t>
+            </m:r>
+          </m:sup>
+        </m:sSubSup>
+        <m:r>
+          <w:rPr>
+            <w:rFonts w:ascii="Cambria Math" w:eastAsiaTheme="minorEastAsia" w:hAnsi="Cambria Math"/>
+            <w:sz w:val="22"/>
+          </w:rPr>
+          <m:t>+n</m:t>
+        </m:r>
+        <m:sSup>
+          <m:sSupPr>
+            <m:ctrlPr>
+              <w:rPr>
+                <w:rFonts w:ascii="Cambria Math" w:eastAsiaTheme="minorEastAsia" w:hAnsi="Cambria Math"/>
+                <w:i/>
+                <w:sz w:val="22"/>
+              </w:rPr>
+            </m:ctrlPr>
+          </m:sSupPr>
+          <m:e>
+            <m:acc>
+              <m:accPr>
+                <m:chr m:val="̅"/>
+                <m:ctrlPr>
+                  <w:rPr>
+                    <w:rFonts w:ascii="Cambria Math" w:eastAsiaTheme="minorEastAsia" w:hAnsi="Cambria Math"/>
+                    <w:i/>
+                    <w:sz w:val="22"/>
+                  </w:rPr>
+                </m:ctrlPr>
+              </m:accPr>
+              <m:e>
+                <m:r>
+                  <w:rPr>
+                    <w:rFonts w:ascii="Cambria Math" w:eastAsiaTheme="minorEastAsia" w:hAnsi="Cambria Math"/>
+                    <w:sz w:val="22"/>
+                  </w:rPr>
+                  <m:t>x</m:t>
+                </m:r>
+              </m:e>
+            </m:acc>
+          </m:e>
+          <m:sup>
+            <m:d>
+              <m:dPr>
+                <m:ctrlPr>
+                  <w:rPr>
+                    <w:rFonts w:ascii="Cambria Math" w:eastAsiaTheme="minorEastAsia" w:hAnsi="Cambria Math"/>
+                    <w:i/>
+                    <w:sz w:val="22"/>
+                  </w:rPr>
+                </m:ctrlPr>
+              </m:dPr>
+              <m:e>
+                <m:r>
+                  <w:rPr>
+                    <w:rFonts w:ascii="Cambria Math" w:eastAsiaTheme="minorEastAsia" w:hAnsi="Cambria Math"/>
+                    <w:sz w:val="22"/>
+                  </w:rPr>
+                  <m:t>n</m:t>
+                </m:r>
+              </m:e>
+            </m:d>
+          </m:sup>
+        </m:sSup>
+        <m:sSup>
+          <m:sSupPr>
+            <m:ctrlPr>
+              <w:rPr>
+                <w:rFonts w:ascii="Cambria Math" w:eastAsiaTheme="minorEastAsia" w:hAnsi="Cambria Math"/>
+                <w:i/>
+                <w:sz w:val="22"/>
+              </w:rPr>
+            </m:ctrlPr>
+          </m:sSupPr>
+          <m:e>
+            <m:acc>
+              <m:accPr>
+                <m:chr m:val="̅"/>
+                <m:ctrlPr>
+                  <w:rPr>
+                    <w:rFonts w:ascii="Cambria Math" w:eastAsiaTheme="minorEastAsia" w:hAnsi="Cambria Math"/>
+                    <w:i/>
+                    <w:sz w:val="22"/>
+                  </w:rPr>
+                </m:ctrlPr>
+              </m:accPr>
+              <m:e>
+                <m:r>
+                  <w:rPr>
+                    <w:rFonts w:ascii="Cambria Math" w:eastAsiaTheme="minorEastAsia" w:hAnsi="Cambria Math"/>
+                    <w:sz w:val="22"/>
+                  </w:rPr>
+                  <m:t>y</m:t>
+                </m:r>
+              </m:e>
+            </m:acc>
+          </m:e>
+          <m:sup>
+            <m:r>
+              <w:rPr>
+                <w:rFonts w:ascii="Cambria Math" w:eastAsiaTheme="minorEastAsia" w:hAnsi="Cambria Math"/>
+                <w:sz w:val="22"/>
+              </w:rPr>
+              <m:t>(n)</m:t>
+            </m:r>
+          </m:sup>
+        </m:sSup>
+        <m:r>
+          <w:rPr>
+            <w:rFonts w:ascii="Cambria Math" w:eastAsiaTheme="minorEastAsia" w:hAnsi="Cambria Math"/>
+            <w:sz w:val="22"/>
+          </w:rPr>
+          <m:t>+</m:t>
+        </m:r>
+        <m:sSub>
+          <m:sSubPr>
+            <m:ctrlPr>
+              <w:rPr>
+                <w:rFonts w:ascii="Cambria Math" w:eastAsiaTheme="minorEastAsia" w:hAnsi="Cambria Math"/>
+                <w:i/>
+                <w:sz w:val="22"/>
+              </w:rPr>
+            </m:ctrlPr>
+          </m:sSubPr>
+          <m:e>
+            <m:r>
+              <w:rPr>
+                <w:rFonts w:ascii="Cambria Math" w:eastAsiaTheme="minorEastAsia" w:hAnsi="Cambria Math"/>
+                <w:sz w:val="22"/>
+              </w:rPr>
+              <m:t>x</m:t>
+            </m:r>
+          </m:e>
+          <m:sub>
+            <m:r>
+              <w:rPr>
+                <w:rFonts w:ascii="Cambria Math" w:eastAsiaTheme="minorEastAsia" w:hAnsi="Cambria Math"/>
+                <w:sz w:val="22"/>
+              </w:rPr>
+              <m:t>i+1</m:t>
+            </m:r>
+          </m:sub>
+        </m:sSub>
+        <m:sSub>
+          <m:sSubPr>
+            <m:ctrlPr>
+              <w:rPr>
+                <w:rFonts w:ascii="Cambria Math" w:eastAsiaTheme="minorEastAsia" w:hAnsi="Cambria Math"/>
+                <w:i/>
+                <w:sz w:val="22"/>
+              </w:rPr>
+            </m:ctrlPr>
+          </m:sSubPr>
+          <m:e>
+            <m:r>
+              <w:rPr>
+                <w:rFonts w:ascii="Cambria Math" w:eastAsiaTheme="minorEastAsia" w:hAnsi="Cambria Math"/>
+                <w:sz w:val="22"/>
+              </w:rPr>
+              <m:t>y</m:t>
+            </m:r>
+          </m:e>
+          <m:sub>
+            <m:r>
+              <w:rPr>
+                <w:rFonts w:ascii="Cambria Math" w:eastAsiaTheme="minorEastAsia" w:hAnsi="Cambria Math"/>
+                <w:sz w:val="22"/>
+              </w:rPr>
+              <m:t>i+1</m:t>
+            </m:r>
+          </m:sub>
+        </m:sSub>
+        <m:r>
+          <w:rPr>
+            <w:rFonts w:ascii="Cambria Math" w:eastAsiaTheme="minorEastAsia" w:hAnsi="Cambria Math"/>
+            <w:sz w:val="22"/>
+          </w:rPr>
+          <m:t>-</m:t>
+        </m:r>
+        <m:sSup>
+          <m:sSupPr>
+            <m:ctrlPr>
+              <w:rPr>
+                <w:rFonts w:ascii="Cambria Math" w:eastAsiaTheme="minorEastAsia" w:hAnsi="Cambria Math"/>
+                <w:i/>
+                <w:sz w:val="22"/>
+              </w:rPr>
+            </m:ctrlPr>
+          </m:sSupPr>
+          <m:e>
+            <m:acc>
+              <m:accPr>
+                <m:chr m:val="̅"/>
+                <m:ctrlPr>
+                  <w:rPr>
+                    <w:rFonts w:ascii="Cambria Math" w:eastAsiaTheme="minorEastAsia" w:hAnsi="Cambria Math"/>
+                    <w:i/>
+                    <w:sz w:val="22"/>
+                  </w:rPr>
+                </m:ctrlPr>
+              </m:accPr>
+              <m:e>
+                <m:r>
+                  <w:rPr>
+                    <w:rFonts w:ascii="Cambria Math" w:eastAsiaTheme="minorEastAsia" w:hAnsi="Cambria Math"/>
+                    <w:sz w:val="22"/>
+                  </w:rPr>
+                  <m:t>x</m:t>
+                </m:r>
+              </m:e>
+            </m:acc>
+          </m:e>
+          <m:sup>
+            <m:d>
+              <m:dPr>
+                <m:ctrlPr>
+                  <w:rPr>
+                    <w:rFonts w:ascii="Cambria Math" w:eastAsiaTheme="minorEastAsia" w:hAnsi="Cambria Math"/>
+                    <w:i/>
+                    <w:sz w:val="22"/>
+                  </w:rPr>
+                </m:ctrlPr>
+              </m:dPr>
+              <m:e>
+                <m:r>
+                  <w:rPr>
+                    <w:rFonts w:ascii="Cambria Math" w:eastAsiaTheme="minorEastAsia" w:hAnsi="Cambria Math"/>
+                    <w:sz w:val="22"/>
+                  </w:rPr>
+                  <m:t>n+1</m:t>
+                </m:r>
+              </m:e>
+            </m:d>
+          </m:sup>
+        </m:sSup>
+        <m:sSup>
+          <m:sSupPr>
+            <m:ctrlPr>
+              <w:rPr>
+                <w:rFonts w:ascii="Cambria Math" w:eastAsiaTheme="minorEastAsia" w:hAnsi="Cambria Math"/>
+                <w:i/>
+                <w:sz w:val="22"/>
+              </w:rPr>
+            </m:ctrlPr>
+          </m:sSupPr>
+          <m:e>
+            <m:acc>
+              <m:accPr>
+                <m:chr m:val="̅"/>
+                <m:ctrlPr>
+                  <w:rPr>
+                    <w:rFonts w:ascii="Cambria Math" w:eastAsiaTheme="minorEastAsia" w:hAnsi="Cambria Math"/>
+                    <w:i/>
+                    <w:sz w:val="22"/>
+                  </w:rPr>
+                </m:ctrlPr>
+              </m:accPr>
+              <m:e>
+                <m:r>
+                  <w:rPr>
+                    <w:rFonts w:ascii="Cambria Math" w:eastAsiaTheme="minorEastAsia" w:hAnsi="Cambria Math"/>
+                    <w:sz w:val="22"/>
+                  </w:rPr>
+                  <m:t>y</m:t>
+                </m:r>
+              </m:e>
+            </m:acc>
+          </m:e>
+          <m:sup>
+            <m:d>
+              <m:dPr>
+                <m:ctrlPr>
+                  <w:rPr>
+                    <w:rFonts w:ascii="Cambria Math" w:eastAsiaTheme="minorEastAsia" w:hAnsi="Cambria Math"/>
+                    <w:i/>
+                    <w:sz w:val="22"/>
+                  </w:rPr>
+                </m:ctrlPr>
+              </m:dPr>
+              <m:e>
+                <m:r>
+                  <w:rPr>
+                    <w:rFonts w:ascii="Cambria Math" w:eastAsiaTheme="minorEastAsia" w:hAnsi="Cambria Math"/>
+                    <w:sz w:val="22"/>
+                  </w:rPr>
+                  <m:t>n+1</m:t>
+                </m:r>
+              </m:e>
+            </m:d>
+          </m:sup>
+        </m:sSup>
+        <m:r>
+          <w:rPr>
+            <w:rFonts w:ascii="Cambria Math" w:eastAsiaTheme="minorEastAsia" w:hAnsi="Cambria Math"/>
+            <w:sz w:val="22"/>
+          </w:rPr>
+          <m:t>]</m:t>
+        </m:r>
+      </m:oMath>
     </w:p>
     <w:p>
       <w:pPr>
-        <w:ind w:firstLine="720"/>
+        <w:rPr>
+          <w:rFonts w:eastAsiaTheme="minorEastAsia"/>
+          <w:sz w:val="22"/>
+        </w:rPr>
+      </w:pPr>
+    </w:p>
+    <w:p>
+      <w:pPr>
+        <w:rPr>
+          <w:rFonts w:eastAsiaTheme="minorEastAsia"/>
+          <w:sz w:val="22"/>
+        </w:rPr>
+      </w:pPr>
+      <w:r>
+        <w:rPr>
+          <w:rFonts w:eastAsiaTheme="minorEastAsia"/>
+          <w:sz w:val="22"/>
+        </w:rPr>
+        <w:tab/>
+        <w:t xml:space="preserve">Deriving a similar expression for </w:t>
+      </w:r>
+      <m:oMath>
+        <m:sSubSup>
+          <m:sSubSupPr>
+            <m:ctrlPr>
+              <w:rPr>
+                <w:rFonts w:ascii="Cambria Math" w:eastAsiaTheme="minorEastAsia" w:hAnsi="Cambria Math"/>
+                <w:i/>
+                <w:sz w:val="22"/>
+              </w:rPr>
+            </m:ctrlPr>
+          </m:sSubSupPr>
+          <m:e>
+            <m:r>
+              <w:rPr>
+                <w:rFonts w:ascii="Cambria Math" w:eastAsiaTheme="minorEastAsia" w:hAnsi="Cambria Math"/>
+                <w:sz w:val="22"/>
+              </w:rPr>
+              <m:t>C</m:t>
+            </m:r>
+          </m:e>
+          <m:sub>
+            <m:r>
+              <w:rPr>
+                <w:rFonts w:ascii="Cambria Math" w:eastAsiaTheme="minorEastAsia" w:hAnsi="Cambria Math"/>
+                <w:sz w:val="22"/>
+              </w:rPr>
+              <m:t>xx</m:t>
+            </m:r>
+          </m:sub>
+          <m:sup>
+            <m:r>
+              <w:rPr>
+                <w:rFonts w:ascii="Cambria Math" w:eastAsiaTheme="minorEastAsia" w:hAnsi="Cambria Math"/>
+                <w:sz w:val="22"/>
+              </w:rPr>
+              <m:t>(</m:t>
+            </m:r>
+            <m:r>
+              <w:rPr>
+                <w:rFonts w:ascii="Cambria Math" w:eastAsiaTheme="minorEastAsia" w:hAnsi="Cambria Math"/>
+                <w:sz w:val="22"/>
+              </w:rPr>
+              <m:t>n+1</m:t>
+            </m:r>
+            <m:r>
+              <w:rPr>
+                <w:rFonts w:ascii="Cambria Math" w:eastAsiaTheme="minorEastAsia" w:hAnsi="Cambria Math"/>
+                <w:sz w:val="22"/>
+              </w:rPr>
+              <m:t>)</m:t>
+            </m:r>
+          </m:sup>
+        </m:sSubSup>
+        <m:r>
+          <w:rPr>
+            <w:rFonts w:ascii="Cambria Math" w:eastAsiaTheme="minorEastAsia" w:hAnsi="Cambria Math"/>
+            <w:sz w:val="22"/>
+          </w:rPr>
+          <m:t>=</m:t>
+        </m:r>
+        <m:sSubSup>
+          <m:sSubSupPr>
+            <m:ctrlPr>
+              <w:rPr>
+                <w:rFonts w:ascii="Cambria Math" w:eastAsiaTheme="minorEastAsia" w:hAnsi="Cambria Math"/>
+                <w:i/>
+                <w:sz w:val="22"/>
+              </w:rPr>
+            </m:ctrlPr>
+          </m:sSubSupPr>
+          <m:e>
+            <m:f>
+              <m:fPr>
+                <m:ctrlPr>
+                  <w:rPr>
+                    <w:rFonts w:ascii="Cambria Math" w:eastAsiaTheme="minorEastAsia" w:hAnsi="Cambria Math"/>
+                    <w:i/>
+                    <w:sz w:val="22"/>
+                  </w:rPr>
+                </m:ctrlPr>
+              </m:fPr>
+              <m:num>
+                <m:r>
+                  <w:rPr>
+                    <w:rFonts w:ascii="Cambria Math" w:eastAsiaTheme="minorEastAsia" w:hAnsi="Cambria Math"/>
+                    <w:sz w:val="22"/>
+                  </w:rPr>
+                  <m:t>1</m:t>
+                </m:r>
+              </m:num>
+              <m:den>
+                <m:r>
+                  <w:rPr>
+                    <w:rFonts w:ascii="Cambria Math" w:eastAsiaTheme="minorEastAsia" w:hAnsi="Cambria Math"/>
+                    <w:sz w:val="22"/>
+                  </w:rPr>
+                  <m:t>n+1</m:t>
+                </m:r>
+              </m:den>
+            </m:f>
+            <m:r>
+              <w:rPr>
+                <w:rFonts w:ascii="Cambria Math" w:eastAsiaTheme="minorEastAsia" w:hAnsi="Cambria Math"/>
+                <w:sz w:val="22"/>
+              </w:rPr>
+              <m:t>[nC</m:t>
+            </m:r>
+          </m:e>
+          <m:sub>
+            <m:r>
+              <w:rPr>
+                <w:rFonts w:ascii="Cambria Math" w:eastAsiaTheme="minorEastAsia" w:hAnsi="Cambria Math"/>
+                <w:sz w:val="22"/>
+              </w:rPr>
+              <m:t>xy</m:t>
+            </m:r>
+          </m:sub>
+          <m:sup>
+            <m:r>
+              <w:rPr>
+                <w:rFonts w:ascii="Cambria Math" w:eastAsiaTheme="minorEastAsia" w:hAnsi="Cambria Math"/>
+                <w:sz w:val="22"/>
+              </w:rPr>
+              <m:t>(n)</m:t>
+            </m:r>
+          </m:sup>
+        </m:sSubSup>
+        <m:r>
+          <w:rPr>
+            <w:rFonts w:ascii="Cambria Math" w:eastAsiaTheme="minorEastAsia" w:hAnsi="Cambria Math"/>
+            <w:sz w:val="22"/>
+          </w:rPr>
+          <m:t>+n</m:t>
+        </m:r>
+        <m:sSup>
+          <m:sSupPr>
+            <m:ctrlPr>
+              <w:rPr>
+                <w:rFonts w:ascii="Cambria Math" w:eastAsiaTheme="minorEastAsia" w:hAnsi="Cambria Math"/>
+                <w:i/>
+                <w:sz w:val="22"/>
+              </w:rPr>
+            </m:ctrlPr>
+          </m:sSupPr>
+          <m:e>
+            <m:acc>
+              <m:accPr>
+                <m:chr m:val="̅"/>
+                <m:ctrlPr>
+                  <w:rPr>
+                    <w:rFonts w:ascii="Cambria Math" w:eastAsiaTheme="minorEastAsia" w:hAnsi="Cambria Math"/>
+                    <w:i/>
+                    <w:sz w:val="22"/>
+                  </w:rPr>
+                </m:ctrlPr>
+              </m:accPr>
+              <m:e>
+                <m:r>
+                  <w:rPr>
+                    <w:rFonts w:ascii="Cambria Math" w:eastAsiaTheme="minorEastAsia" w:hAnsi="Cambria Math"/>
+                    <w:sz w:val="22"/>
+                  </w:rPr>
+                  <m:t>x</m:t>
+                </m:r>
+              </m:e>
+            </m:acc>
+          </m:e>
+          <m:sup>
+            <m:d>
+              <m:dPr>
+                <m:ctrlPr>
+                  <w:rPr>
+                    <w:rFonts w:ascii="Cambria Math" w:eastAsiaTheme="minorEastAsia" w:hAnsi="Cambria Math"/>
+                    <w:i/>
+                    <w:sz w:val="22"/>
+                  </w:rPr>
+                </m:ctrlPr>
+              </m:dPr>
+              <m:e>
+                <m:r>
+                  <w:rPr>
+                    <w:rFonts w:ascii="Cambria Math" w:eastAsiaTheme="minorEastAsia" w:hAnsi="Cambria Math"/>
+                    <w:sz w:val="22"/>
+                  </w:rPr>
+                  <m:t>n</m:t>
+                </m:r>
+              </m:e>
+            </m:d>
+          </m:sup>
+        </m:sSup>
+        <m:sSup>
+          <m:sSupPr>
+            <m:ctrlPr>
+              <w:rPr>
+                <w:rFonts w:ascii="Cambria Math" w:eastAsiaTheme="minorEastAsia" w:hAnsi="Cambria Math"/>
+                <w:i/>
+                <w:sz w:val="22"/>
+              </w:rPr>
+            </m:ctrlPr>
+          </m:sSupPr>
+          <m:e>
+            <m:acc>
+              <m:accPr>
+                <m:chr m:val="̅"/>
+                <m:ctrlPr>
+                  <w:rPr>
+                    <w:rFonts w:ascii="Cambria Math" w:eastAsiaTheme="minorEastAsia" w:hAnsi="Cambria Math"/>
+                    <w:i/>
+                    <w:sz w:val="22"/>
+                  </w:rPr>
+                </m:ctrlPr>
+              </m:accPr>
+              <m:e>
+                <m:r>
+                  <w:rPr>
+                    <w:rFonts w:ascii="Cambria Math" w:eastAsiaTheme="minorEastAsia" w:hAnsi="Cambria Math"/>
+                    <w:sz w:val="22"/>
+                  </w:rPr>
+                  <m:t>x</m:t>
+                </m:r>
+              </m:e>
+            </m:acc>
+          </m:e>
+          <m:sup>
+            <m:r>
+              <w:rPr>
+                <w:rFonts w:ascii="Cambria Math" w:eastAsiaTheme="minorEastAsia" w:hAnsi="Cambria Math"/>
+                <w:sz w:val="22"/>
+              </w:rPr>
+              <m:t>(n)</m:t>
+            </m:r>
+          </m:sup>
+        </m:sSup>
+        <m:r>
+          <w:rPr>
+            <w:rFonts w:ascii="Cambria Math" w:eastAsiaTheme="minorEastAsia" w:hAnsi="Cambria Math"/>
+            <w:sz w:val="22"/>
+          </w:rPr>
+          <m:t>+</m:t>
+        </m:r>
+        <m:sSub>
+          <m:sSubPr>
+            <m:ctrlPr>
+              <w:rPr>
+                <w:rFonts w:ascii="Cambria Math" w:eastAsiaTheme="minorEastAsia" w:hAnsi="Cambria Math"/>
+                <w:i/>
+                <w:sz w:val="22"/>
+              </w:rPr>
+            </m:ctrlPr>
+          </m:sSubPr>
+          <m:e>
+            <m:r>
+              <w:rPr>
+                <w:rFonts w:ascii="Cambria Math" w:eastAsiaTheme="minorEastAsia" w:hAnsi="Cambria Math"/>
+                <w:sz w:val="22"/>
+              </w:rPr>
+              <m:t>x</m:t>
+            </m:r>
+          </m:e>
+          <m:sub>
+            <m:r>
+              <w:rPr>
+                <w:rFonts w:ascii="Cambria Math" w:eastAsiaTheme="minorEastAsia" w:hAnsi="Cambria Math"/>
+                <w:sz w:val="22"/>
+              </w:rPr>
+              <m:t>i+1</m:t>
+            </m:r>
+          </m:sub>
+        </m:sSub>
+        <m:sSub>
+          <m:sSubPr>
+            <m:ctrlPr>
+              <w:rPr>
+                <w:rFonts w:ascii="Cambria Math" w:eastAsiaTheme="minorEastAsia" w:hAnsi="Cambria Math"/>
+                <w:i/>
+                <w:sz w:val="22"/>
+              </w:rPr>
+            </m:ctrlPr>
+          </m:sSubPr>
+          <m:e>
+            <m:r>
+              <w:rPr>
+                <w:rFonts w:ascii="Cambria Math" w:eastAsiaTheme="minorEastAsia" w:hAnsi="Cambria Math"/>
+                <w:sz w:val="22"/>
+              </w:rPr>
+              <m:t>x</m:t>
+            </m:r>
+          </m:e>
+          <m:sub>
+            <m:r>
+              <w:rPr>
+                <w:rFonts w:ascii="Cambria Math" w:eastAsiaTheme="minorEastAsia" w:hAnsi="Cambria Math"/>
+                <w:sz w:val="22"/>
+              </w:rPr>
+              <m:t>i+1</m:t>
+            </m:r>
+          </m:sub>
+        </m:sSub>
+        <m:r>
+          <w:rPr>
+            <w:rFonts w:ascii="Cambria Math" w:eastAsiaTheme="minorEastAsia" w:hAnsi="Cambria Math"/>
+            <w:sz w:val="22"/>
+          </w:rPr>
+          <m:t>-</m:t>
+        </m:r>
+        <m:sSup>
+          <m:sSupPr>
+            <m:ctrlPr>
+              <w:rPr>
+                <w:rFonts w:ascii="Cambria Math" w:eastAsiaTheme="minorEastAsia" w:hAnsi="Cambria Math"/>
+                <w:i/>
+                <w:sz w:val="22"/>
+              </w:rPr>
+            </m:ctrlPr>
+          </m:sSupPr>
+          <m:e>
+            <m:acc>
+              <m:accPr>
+                <m:chr m:val="̅"/>
+                <m:ctrlPr>
+                  <w:rPr>
+                    <w:rFonts w:ascii="Cambria Math" w:eastAsiaTheme="minorEastAsia" w:hAnsi="Cambria Math"/>
+                    <w:i/>
+                    <w:sz w:val="22"/>
+                  </w:rPr>
+                </m:ctrlPr>
+              </m:accPr>
+              <m:e>
+                <m:r>
+                  <w:rPr>
+                    <w:rFonts w:ascii="Cambria Math" w:eastAsiaTheme="minorEastAsia" w:hAnsi="Cambria Math"/>
+                    <w:sz w:val="22"/>
+                  </w:rPr>
+                  <m:t>x</m:t>
+                </m:r>
+              </m:e>
+            </m:acc>
+          </m:e>
+          <m:sup>
+            <m:d>
+              <m:dPr>
+                <m:ctrlPr>
+                  <w:rPr>
+                    <w:rFonts w:ascii="Cambria Math" w:eastAsiaTheme="minorEastAsia" w:hAnsi="Cambria Math"/>
+                    <w:i/>
+                    <w:sz w:val="22"/>
+                  </w:rPr>
+                </m:ctrlPr>
+              </m:dPr>
+              <m:e>
+                <m:r>
+                  <w:rPr>
+                    <w:rFonts w:ascii="Cambria Math" w:eastAsiaTheme="minorEastAsia" w:hAnsi="Cambria Math"/>
+                    <w:sz w:val="22"/>
+                  </w:rPr>
+                  <m:t>n+1</m:t>
+                </m:r>
+              </m:e>
+            </m:d>
+          </m:sup>
+        </m:sSup>
+        <m:sSup>
+          <m:sSupPr>
+            <m:ctrlPr>
+              <w:rPr>
+                <w:rFonts w:ascii="Cambria Math" w:eastAsiaTheme="minorEastAsia" w:hAnsi="Cambria Math"/>
+                <w:i/>
+                <w:sz w:val="22"/>
+              </w:rPr>
+            </m:ctrlPr>
+          </m:sSupPr>
+          <m:e>
+            <m:r>
+              <w:rPr>
+                <w:rFonts w:ascii="Cambria Math" w:eastAsiaTheme="minorEastAsia" w:hAnsi="Cambria Math"/>
+                <w:sz w:val="22"/>
+              </w:rPr>
+              <m:t>x</m:t>
+            </m:r>
+          </m:e>
+          <m:sup>
+            <m:d>
+              <m:dPr>
+                <m:ctrlPr>
+                  <w:rPr>
+                    <w:rFonts w:ascii="Cambria Math" w:eastAsiaTheme="minorEastAsia" w:hAnsi="Cambria Math"/>
+                    <w:i/>
+                    <w:sz w:val="22"/>
+                  </w:rPr>
+                </m:ctrlPr>
+              </m:dPr>
+              <m:e>
+                <m:r>
+                  <w:rPr>
+                    <w:rFonts w:ascii="Cambria Math" w:eastAsiaTheme="minorEastAsia" w:hAnsi="Cambria Math"/>
+                    <w:sz w:val="22"/>
+                  </w:rPr>
+                  <m:t>n+1</m:t>
+                </m:r>
+              </m:e>
+            </m:d>
+          </m:sup>
+        </m:sSup>
+        <m:r>
+          <w:rPr>
+            <w:rFonts w:ascii="Cambria Math" w:eastAsiaTheme="minorEastAsia" w:hAnsi="Cambria Math"/>
+            <w:sz w:val="22"/>
+          </w:rPr>
+          <m:t>]</m:t>
+        </m:r>
+      </m:oMath>
+    </w:p>
+    <w:p>
+      <w:pPr>
         <w:rPr>
           <w:rFonts w:eastAsiaTheme="minorEastAsia"/>
           <w:sz w:val="22"/>
@@ -16103,16 +17431,105 @@
         <w:rPr>
           <w:rFonts w:eastAsiaTheme="minorEastAsia"/>
           <w:sz w:val="22"/>
-          <w:u w:val="single"/>
         </w:rPr>
       </w:pPr>
       <w:r>
         <w:rPr>
           <w:rFonts w:eastAsiaTheme="minorEastAsia"/>
           <w:sz w:val="22"/>
-          <w:u w:val="single"/>
-        </w:rPr>
-        <w:t>4.1 Lasso Regression</w:t>
+        </w:rPr>
+        <w:t xml:space="preserve">5) Two examples where it would be beneficial to do in </w:t>
+      </w:r>
+      <w:r>
+        <w:rPr>
+          <w:rFonts w:eastAsiaTheme="minorEastAsia"/>
+          <w:sz w:val="22"/>
+        </w:rPr>
+        <w:t>online</w:t>
+      </w:r>
+      <w:r>
+        <w:rPr>
+          <w:rFonts w:eastAsiaTheme="minorEastAsia"/>
+          <w:sz w:val="22"/>
+        </w:rPr>
+        <w:t xml:space="preserve"> learning</w:t>
+      </w:r>
+      <w:r>
+        <w:rPr>
+          <w:rFonts w:eastAsiaTheme="minorEastAsia"/>
+          <w:sz w:val="22"/>
+        </w:rPr>
+        <w:t xml:space="preserve"> is</w:t>
+      </w:r>
+      <w:r>
+        <w:rPr>
+          <w:rFonts w:eastAsiaTheme="minorEastAsia"/>
+          <w:sz w:val="22"/>
+        </w:rPr>
+        <w:t xml:space="preserve"> when our data</w:t>
+      </w:r>
+      <w:r>
+        <w:rPr>
+          <w:rFonts w:eastAsiaTheme="minorEastAsia"/>
+          <w:sz w:val="22"/>
+        </w:rPr>
+        <w:t xml:space="preserve"> </w:t>
+      </w:r>
+      <w:r>
+        <w:rPr>
+          <w:rFonts w:eastAsiaTheme="minorEastAsia"/>
+          <w:sz w:val="22"/>
+        </w:rPr>
+        <w:t>is extre</w:t>
+      </w:r>
+      <w:r>
+        <w:rPr>
+          <w:rFonts w:eastAsiaTheme="minorEastAsia"/>
+          <w:sz w:val="22"/>
+        </w:rPr>
+        <w:t xml:space="preserve">mely large and </w:t>
+      </w:r>
+      <w:r>
+        <w:rPr>
+          <w:rFonts w:eastAsiaTheme="minorEastAsia"/>
+          <w:sz w:val="22"/>
+        </w:rPr>
+        <w:t xml:space="preserve">training over the data set would be infeasible. The second situation would arise when our data is dynamic and </w:t>
+      </w:r>
+      <w:r>
+        <w:rPr>
+          <w:rFonts w:eastAsiaTheme="minorEastAsia"/>
+          <w:sz w:val="22"/>
+        </w:rPr>
+        <w:t>there is need to update our predictor</w:t>
+      </w:r>
+      <w:r>
+        <w:rPr>
+          <w:rFonts w:eastAsiaTheme="minorEastAsia"/>
+          <w:sz w:val="22"/>
+        </w:rPr>
+        <w:t xml:space="preserve"> routinely</w:t>
+      </w:r>
+      <w:r>
+        <w:rPr>
+          <w:rFonts w:eastAsiaTheme="minorEastAsia"/>
+          <w:sz w:val="22"/>
+        </w:rPr>
+        <w:t>.</w:t>
+      </w:r>
+      <w:r>
+        <w:rPr>
+          <w:rFonts w:eastAsiaTheme="minorEastAsia"/>
+          <w:sz w:val="22"/>
+        </w:rPr>
+        <w:t xml:space="preserve">  </w:t>
+      </w:r>
+      <w:r>
+        <w:rPr>
+          <w:rFonts w:eastAsiaTheme="minorEastAsia"/>
+          <w:sz w:val="22"/>
+        </w:rPr>
+        <w:t xml:space="preserve"> </w:t>
       </w:r>
     </w:p>
     <w:p>
@@ -16123,12 +17540,38 @@
           <w:sz w:val="22"/>
         </w:rPr>
       </w:pPr>
-      <w:r>
-        <w:rPr>
-          <w:rFonts w:eastAsiaTheme="minorEastAsia"/>
-          <w:sz w:val="22"/>
-        </w:rPr>
-        <w:lastRenderedPageBreak/>
+    </w:p>
+    <w:p>
+      <w:pPr>
+        <w:ind w:firstLine="720"/>
+        <w:rPr>
+          <w:rFonts w:eastAsiaTheme="minorEastAsia"/>
+          <w:sz w:val="22"/>
+          <w:u w:val="single"/>
+        </w:rPr>
+      </w:pPr>
+      <w:r>
+        <w:rPr>
+          <w:rFonts w:eastAsiaTheme="minorEastAsia"/>
+          <w:sz w:val="22"/>
+          <w:u w:val="single"/>
+        </w:rPr>
+        <w:t>4.1 Lasso Regression</w:t>
+      </w:r>
+    </w:p>
+    <w:p>
+      <w:pPr>
+        <w:ind w:firstLine="720"/>
+        <w:rPr>
+          <w:rFonts w:eastAsiaTheme="minorEastAsia"/>
+          <w:sz w:val="22"/>
+        </w:rPr>
+      </w:pPr>
+      <w:r>
+        <w:rPr>
+          <w:rFonts w:eastAsiaTheme="minorEastAsia"/>
+          <w:sz w:val="22"/>
+        </w:rPr>
         <w:t>1.</w:t>
       </w:r>
     </w:p>
@@ -16149,7 +17592,21 @@
           <w:rFonts w:eastAsiaTheme="minorEastAsia"/>
           <w:sz w:val="22"/>
         </w:rPr>
-        <w:t xml:space="preserve">The error on the training set will decrease because the focus of the algorithm will be to minimize the residual sum of squares. </w:t>
+        <w:t>The error on the training set will decrease because the focus of the algorithm will be to minimize the residual sum of squares</w:t>
+      </w:r>
+      <w:r>
+        <w:rPr>
+          <w:rFonts w:eastAsiaTheme="minorEastAsia"/>
+          <w:sz w:val="22"/>
+        </w:rPr>
+        <w:t xml:space="preserve"> on the training set</w:t>
+      </w:r>
+      <w:r>
+        <w:rPr>
+          <w:rFonts w:eastAsiaTheme="minorEastAsia"/>
+          <w:sz w:val="22"/>
+        </w:rPr>
+        <w:t xml:space="preserve">. </w:t>
       </w:r>
     </w:p>
     <w:p>
@@ -16169,7 +17626,21 @@
           <w:rFonts w:eastAsiaTheme="minorEastAsia"/>
           <w:sz w:val="22"/>
         </w:rPr>
-        <w:t>The error on the testing set will be large because the model will over fit to the training set.</w:t>
+        <w:t>The error on the testing set will be large because the model will over fit to the training set</w:t>
+      </w:r>
+      <w:r>
+        <w:rPr>
+          <w:rFonts w:eastAsiaTheme="minorEastAsia"/>
+          <w:sz w:val="22"/>
+        </w:rPr>
+        <w:t xml:space="preserve"> and lack prediction accuracy</w:t>
+      </w:r>
+      <w:r>
+        <w:rPr>
+          <w:rFonts w:eastAsiaTheme="minorEastAsia"/>
+          <w:sz w:val="22"/>
+        </w:rPr>
+        <w:t>.</w:t>
       </w:r>
     </w:p>
     <w:p>
@@ -16267,7 +17738,28 @@
           <w:rFonts w:eastAsiaTheme="minorEastAsia"/>
           <w:sz w:val="22"/>
         </w:rPr>
-        <w:t xml:space="preserve"> will be non-zero</w:t>
+        <w:t xml:space="preserve"> will be</w:t>
+      </w:r>
+      <w:r>
+        <w:rPr>
+          <w:rFonts w:eastAsiaTheme="minorEastAsia"/>
+          <w:sz w:val="22"/>
+        </w:rPr>
+        <w:t xml:space="preserve"> likely be</w:t>
+      </w:r>
+      <w:r>
+        <w:rPr>
+          <w:rFonts w:eastAsiaTheme="minorEastAsia"/>
+          <w:sz w:val="22"/>
+        </w:rPr>
+        <w:t xml:space="preserve"> non-zero</w:t>
+      </w:r>
+      <w:r>
+        <w:rPr>
+          <w:rFonts w:eastAsiaTheme="minorEastAsia"/>
+          <w:sz w:val="22"/>
+        </w:rPr>
+        <w:t>.</w:t>
       </w:r>
     </w:p>
     <w:p>
@@ -16309,6 +17801,27 @@
         </w:rPr>
         <w:t xml:space="preserve">a) The error on the training set will be large because the </w:t>
       </w:r>
+      <w:r>
+        <w:rPr>
+          <w:rFonts w:eastAsiaTheme="minorEastAsia"/>
+          <w:sz w:val="22"/>
+        </w:rPr>
+        <w:t>focus of the algorithm will be to p</w:t>
+      </w:r>
+      <w:r>
+        <w:rPr>
+          <w:rFonts w:eastAsiaTheme="minorEastAsia"/>
+          <w:sz w:val="22"/>
+        </w:rPr>
+        <w:t>enalize the coefficients of our prediction. Hence, our coefficients will go to zero. Therefore, our predi</w:t>
+      </w:r>
+      <w:r>
+        <w:rPr>
+          <w:rFonts w:eastAsiaTheme="minorEastAsia"/>
+          <w:sz w:val="22"/>
+        </w:rPr>
+        <w:t>ctions will be very poor when used on the data set, thus increasing the error.</w:t>
+      </w:r>
     </w:p>
     <w:p>
       <w:pPr>
@@ -16325,6 +17838,50 @@
         </w:rPr>
         <w:t>b)</w:t>
       </w:r>
+      <w:r>
+        <w:rPr>
+          <w:rFonts w:eastAsiaTheme="minorEastAsia"/>
+          <w:sz w:val="22"/>
+        </w:rPr>
+        <w:t xml:space="preserve"> </w:t>
+      </w:r>
+      <w:r>
+        <w:rPr>
+          <w:rFonts w:eastAsiaTheme="minorEastAsia"/>
+          <w:sz w:val="22"/>
+        </w:rPr>
+        <w:t>The error on the test set will again be large as the predictor</w:t>
+      </w:r>
+      <w:r>
+        <w:rPr>
+          <w:rFonts w:eastAsiaTheme="minorEastAsia"/>
+          <w:sz w:val="22"/>
+        </w:rPr>
+        <w:t xml:space="preserve"> likely</w:t>
+      </w:r>
+      <w:r>
+        <w:rPr>
+          <w:rFonts w:eastAsiaTheme="minorEastAsia"/>
+          <w:sz w:val="22"/>
+        </w:rPr>
+        <w:t xml:space="preserve"> has all zero coefficients and our residual sum of squares </w:t>
+      </w:r>
+      <w:r>
+        <w:rPr>
+          <w:rFonts w:eastAsiaTheme="minorEastAsia"/>
+          <w:sz w:val="22"/>
+        </w:rPr>
+        <w:t xml:space="preserve">calculation </w:t>
+      </w:r>
+      <w:r>
+        <w:rPr>
+          <w:rFonts w:eastAsiaTheme="minorEastAsia"/>
+          <w:sz w:val="22"/>
+        </w:rPr>
+        <w:t>will be the square of each value in the data set as a result.</w:t>
+      </w:r>
+      <w:bookmarkStart w:id="0" w:name="_GoBack"/>
+      <w:bookmarkEnd w:id="0"/>
     </w:p>
     <w:p>
       <w:pPr>
@@ -16368,7 +17925,21 @@
           <w:rFonts w:eastAsiaTheme="minorEastAsia"/>
           <w:sz w:val="22"/>
         </w:rPr>
-        <w:t xml:space="preserve"> will be small because the function will penalize large coefficients.</w:t>
+        <w:t xml:space="preserve"> will be small</w:t>
+      </w:r>
+      <w:r>
+        <w:rPr>
+          <w:rFonts w:eastAsiaTheme="minorEastAsia"/>
+          <w:sz w:val="22"/>
+        </w:rPr>
+        <w:t>, if not zero,</w:t>
+      </w:r>
+      <w:r>
+        <w:rPr>
+          <w:rFonts w:eastAsiaTheme="minorEastAsia"/>
+          <w:sz w:val="22"/>
+        </w:rPr>
+        <w:t xml:space="preserve"> because the function will penalize large coefficients.</w:t>
       </w:r>
     </w:p>
     <w:p>
@@ -16408,6 +17979,13 @@
           </m:e>
         </m:acc>
       </m:oMath>
+      <w:r>
+        <w:rPr>
+          <w:rFonts w:eastAsiaTheme="minorEastAsia"/>
+          <w:sz w:val="22"/>
+        </w:rPr>
+        <w:t>, if not all the elements.</w:t>
+      </w:r>
     </w:p>
     <w:p>
       <w:pPr>
@@ -17143,14 +18721,7 @@
             <w:rFonts w:ascii="Cambria Math" w:eastAsiaTheme="minorEastAsia" w:hAnsi="Cambria Math"/>
             <w:sz w:val="22"/>
           </w:rPr>
-          <m:t>|</m:t>
-        </m:r>
-        <m:r>
-          <w:rPr>
-            <w:rFonts w:ascii="Cambria Math" w:eastAsiaTheme="minorEastAsia" w:hAnsi="Cambria Math"/>
-            <w:sz w:val="22"/>
-          </w:rPr>
-          <m:t>&lt;</m:t>
+          <m:t>|&lt;</m:t>
         </m:r>
         <m:f>
           <m:fPr>
@@ -17244,14 +18815,7 @@
             <w:rFonts w:ascii="Cambria Math" w:eastAsiaTheme="minorEastAsia" w:hAnsi="Cambria Math"/>
             <w:sz w:val="22"/>
           </w:rPr>
-          <m:t>|</m:t>
-        </m:r>
-        <m:r>
-          <w:rPr>
-            <w:rFonts w:ascii="Cambria Math" w:eastAsiaTheme="minorEastAsia" w:hAnsi="Cambria Math"/>
-            <w:sz w:val="22"/>
-          </w:rPr>
-          <m:t>&gt;</m:t>
+          <m:t>|&gt;</m:t>
         </m:r>
         <m:f>
           <m:fPr>
@@ -17386,14 +18950,7 @@
           <w:rFonts w:eastAsiaTheme="minorEastAsia"/>
           <w:sz w:val="22"/>
         </w:rPr>
-        <w:t>How to s</w:t>
-      </w:r>
-      <w:r>
-        <w:rPr>
-          <w:rFonts w:eastAsiaTheme="minorEastAsia"/>
-          <w:sz w:val="22"/>
-        </w:rPr>
-        <w:t xml:space="preserve">electing </w:t>
+        <w:t xml:space="preserve">Selecting </w:t>
       </w:r>
       <w:proofErr w:type="spellStart"/>
       <w:r>
@@ -17403,9 +18960,14 @@
         </w:rPr>
         <w:t>lamda</w:t>
       </w:r>
-      <w:bookmarkStart w:id="0" w:name="_GoBack"/>
-      <w:bookmarkEnd w:id="0"/>
       <w:proofErr w:type="spellEnd"/>
+      <w:r>
+        <w:rPr>
+          <w:rFonts w:eastAsiaTheme="minorEastAsia"/>
+          <w:sz w:val="22"/>
+        </w:rPr>
+        <w:t xml:space="preserve"> </w:t>
+      </w:r>
       <w:r>
         <w:rPr>
           <w:rFonts w:eastAsiaTheme="minorEastAsia"/>
@@ -17466,7 +19028,6 @@
         </w:rPr>
         <w:t>’</w:t>
       </w:r>
-      <w:proofErr w:type="spellStart"/>
     </w:p>
     <w:p>
       <w:pPr>
@@ -17476,7 +19037,6 @@
           <w:sz w:val="22"/>
         </w:rPr>
       </w:pPr>
-      <w:proofErr w:type="spellEnd"/>
       <w:r>
         <w:rPr>
           <w:rFonts w:eastAsiaTheme="minorEastAsia"/>

</xml_diff>